<commit_message>
Dashboard manual, finished (1. Version)
</commit_message>
<xml_diff>
--- a/Jahresziele/2015/Dashboard/Dashboard Handbuch.docx
+++ b/Jahresziele/2015/Dashboard/Dashboard Handbuch.docx
@@ -330,21 +330,44 @@
           <w:numId w:val="0"/>
         </w:numPr>
         <w:spacing w:before="0"/>
-        <w:ind w:left="431"/>
-        <w:rPr>
+        <w:rPr>
+          <w:rFonts w:asciiTheme="minorHAnsi" w:hAnsiTheme="minorHAnsi"/>
           <w:color w:val="auto"/>
-        </w:rPr>
-      </w:pPr>
-      <w:r>
-        <w:rPr>
+          <w:sz w:val="28"/>
+          <w:szCs w:val="28"/>
+        </w:rPr>
+      </w:pPr>
+    </w:p>
+    <w:p>
+      <w:pPr>
+        <w:pStyle w:val="Inhaltsverzeichnisberschrift"/>
+        <w:numPr>
+          <w:ilvl w:val="0"/>
+          <w:numId w:val="0"/>
+        </w:numPr>
+        <w:spacing w:before="0"/>
+        <w:rPr>
+          <w:rFonts w:asciiTheme="minorHAnsi" w:hAnsiTheme="minorHAnsi"/>
           <w:color w:val="auto"/>
-        </w:rPr>
-        <w:lastRenderedPageBreak/>
+          <w:sz w:val="28"/>
+          <w:szCs w:val="28"/>
+        </w:rPr>
+      </w:pPr>
+      <w:r>
+        <w:rPr>
+          <w:rFonts w:asciiTheme="minorHAnsi" w:hAnsiTheme="minorHAnsi"/>
+          <w:color w:val="auto"/>
+          <w:sz w:val="28"/>
+          <w:szCs w:val="28"/>
+        </w:rPr>
         <w:t>Inhalt</w:t>
       </w:r>
       <w:r>
         <w:rPr>
+          <w:rFonts w:asciiTheme="minorHAnsi" w:hAnsiTheme="minorHAnsi"/>
           <w:color w:val="auto"/>
+          <w:sz w:val="28"/>
+          <w:szCs w:val="28"/>
         </w:rPr>
         <w:br/>
       </w:r>
@@ -414,7 +437,7 @@
         <w:rPr>
           <w:noProof/>
         </w:rPr>
-        <w:instrText xml:space="preserve"> PAGEREF _Toc429994066 \h </w:instrText>
+        <w:instrText xml:space="preserve"> PAGEREF _Toc430007425 \h </w:instrText>
       </w:r>
       <w:r>
         <w:rPr>
@@ -495,7 +518,7 @@
         <w:rPr>
           <w:noProof/>
         </w:rPr>
-        <w:instrText xml:space="preserve"> PAGEREF _Toc429994067 \h </w:instrText>
+        <w:instrText xml:space="preserve"> PAGEREF _Toc430007426 \h </w:instrText>
       </w:r>
       <w:r>
         <w:rPr>
@@ -576,7 +599,7 @@
         <w:rPr>
           <w:noProof/>
         </w:rPr>
-        <w:instrText xml:space="preserve"> PAGEREF _Toc429994068 \h </w:instrText>
+        <w:instrText xml:space="preserve"> PAGEREF _Toc430007427 \h </w:instrText>
       </w:r>
       <w:r>
         <w:rPr>
@@ -657,7 +680,7 @@
         <w:rPr>
           <w:noProof/>
         </w:rPr>
-        <w:instrText xml:space="preserve"> PAGEREF _Toc429994069 \h </w:instrText>
+        <w:instrText xml:space="preserve"> PAGEREF _Toc430007428 \h </w:instrText>
       </w:r>
       <w:r>
         <w:rPr>
@@ -738,7 +761,7 @@
         <w:rPr>
           <w:noProof/>
         </w:rPr>
-        <w:instrText xml:space="preserve"> PAGEREF _Toc429994070 \h </w:instrText>
+        <w:instrText xml:space="preserve"> PAGEREF _Toc430007429 \h </w:instrText>
       </w:r>
       <w:r>
         <w:rPr>
@@ -819,7 +842,7 @@
         <w:rPr>
           <w:noProof/>
         </w:rPr>
-        <w:instrText xml:space="preserve"> PAGEREF _Toc429994071 \h </w:instrText>
+        <w:instrText xml:space="preserve"> PAGEREF _Toc430007430 \h </w:instrText>
       </w:r>
       <w:r>
         <w:rPr>
@@ -900,7 +923,7 @@
         <w:rPr>
           <w:noProof/>
         </w:rPr>
-        <w:instrText xml:space="preserve"> PAGEREF _Toc429994072 \h </w:instrText>
+        <w:instrText xml:space="preserve"> PAGEREF _Toc430007431 \h </w:instrText>
       </w:r>
       <w:r>
         <w:rPr>
@@ -981,7 +1004,7 @@
         <w:rPr>
           <w:noProof/>
         </w:rPr>
-        <w:instrText xml:space="preserve"> PAGEREF _Toc429994073 \h </w:instrText>
+        <w:instrText xml:space="preserve"> PAGEREF _Toc430007432 \h </w:instrText>
       </w:r>
       <w:r>
         <w:rPr>
@@ -1062,7 +1085,7 @@
         <w:rPr>
           <w:noProof/>
         </w:rPr>
-        <w:instrText xml:space="preserve"> PAGEREF _Toc429994074 \h </w:instrText>
+        <w:instrText xml:space="preserve"> PAGEREF _Toc430007433 \h </w:instrText>
       </w:r>
       <w:r>
         <w:rPr>
@@ -1143,7 +1166,7 @@
         <w:rPr>
           <w:noProof/>
         </w:rPr>
-        <w:instrText xml:space="preserve"> PAGEREF _Toc429994075 \h </w:instrText>
+        <w:instrText xml:space="preserve"> PAGEREF _Toc430007434 \h </w:instrText>
       </w:r>
       <w:r>
         <w:rPr>
@@ -1206,7 +1229,7 @@
         <w:rPr>
           <w:noProof/>
         </w:rPr>
-        <w:t>Kunden individuelle Dashboard Homepages</w:t>
+        <w:t>Beispiele für Kunden individuelle Dashboard Homepages</w:t>
       </w:r>
       <w:r>
         <w:rPr>
@@ -1224,7 +1247,7 @@
         <w:rPr>
           <w:noProof/>
         </w:rPr>
-        <w:instrText xml:space="preserve"> PAGEREF _Toc429994076 \h </w:instrText>
+        <w:instrText xml:space="preserve"> PAGEREF _Toc430007435 \h </w:instrText>
       </w:r>
       <w:r>
         <w:rPr>
@@ -1287,7 +1310,7 @@
         <w:rPr>
           <w:noProof/>
         </w:rPr>
-        <w:t>Dashboard Homepage, Kunde „Lueg“</w:t>
+        <w:t>Kunde „Lueg“</w:t>
       </w:r>
       <w:r>
         <w:rPr>
@@ -1305,7 +1328,7 @@
         <w:rPr>
           <w:noProof/>
         </w:rPr>
-        <w:instrText xml:space="preserve"> PAGEREF _Toc429994077 \h </w:instrText>
+        <w:instrText xml:space="preserve"> PAGEREF _Toc430007436 \h </w:instrText>
       </w:r>
       <w:r>
         <w:rPr>
@@ -1323,6 +1346,978 @@
           <w:noProof/>
         </w:rPr>
         <w:t>8</w:t>
+      </w:r>
+      <w:r>
+        <w:rPr>
+          <w:noProof/>
+        </w:rPr>
+        <w:fldChar w:fldCharType="end"/>
+      </w:r>
+    </w:p>
+    <w:p>
+      <w:pPr>
+        <w:pStyle w:val="Verzeichnis2"/>
+        <w:tabs>
+          <w:tab w:val="left" w:pos="880"/>
+          <w:tab w:val="right" w:leader="dot" w:pos="10197"/>
+        </w:tabs>
+        <w:rPr>
+          <w:rFonts w:eastAsiaTheme="minorEastAsia" w:cstheme="minorBidi"/>
+          <w:i w:val="0"/>
+          <w:iCs w:val="0"/>
+          <w:noProof/>
+          <w:sz w:val="22"/>
+          <w:szCs w:val="22"/>
+        </w:rPr>
+      </w:pPr>
+      <w:r>
+        <w:rPr>
+          <w:noProof/>
+        </w:rPr>
+        <w:t>3.2</w:t>
+      </w:r>
+      <w:r>
+        <w:rPr>
+          <w:rFonts w:eastAsiaTheme="minorEastAsia" w:cstheme="minorBidi"/>
+          <w:i w:val="0"/>
+          <w:iCs w:val="0"/>
+          <w:noProof/>
+          <w:sz w:val="22"/>
+          <w:szCs w:val="22"/>
+        </w:rPr>
+        <w:tab/>
+      </w:r>
+      <w:r>
+        <w:rPr>
+          <w:noProof/>
+        </w:rPr>
+        <w:t>Kunde „WKDA“</w:t>
+      </w:r>
+      <w:r>
+        <w:rPr>
+          <w:noProof/>
+        </w:rPr>
+        <w:tab/>
+      </w:r>
+      <w:r>
+        <w:rPr>
+          <w:noProof/>
+        </w:rPr>
+        <w:fldChar w:fldCharType="begin"/>
+      </w:r>
+      <w:r>
+        <w:rPr>
+          <w:noProof/>
+        </w:rPr>
+        <w:instrText xml:space="preserve"> PAGEREF _Toc430007437 \h </w:instrText>
+      </w:r>
+      <w:r>
+        <w:rPr>
+          <w:noProof/>
+        </w:rPr>
+      </w:r>
+      <w:r>
+        <w:rPr>
+          <w:noProof/>
+        </w:rPr>
+        <w:fldChar w:fldCharType="separate"/>
+      </w:r>
+      <w:r>
+        <w:rPr>
+          <w:noProof/>
+        </w:rPr>
+        <w:t>9</w:t>
+      </w:r>
+      <w:r>
+        <w:rPr>
+          <w:noProof/>
+        </w:rPr>
+        <w:fldChar w:fldCharType="end"/>
+      </w:r>
+    </w:p>
+    <w:p>
+      <w:pPr>
+        <w:pStyle w:val="Verzeichnis2"/>
+        <w:tabs>
+          <w:tab w:val="left" w:pos="880"/>
+          <w:tab w:val="right" w:leader="dot" w:pos="10197"/>
+        </w:tabs>
+        <w:rPr>
+          <w:rFonts w:eastAsiaTheme="minorEastAsia" w:cstheme="minorBidi"/>
+          <w:i w:val="0"/>
+          <w:iCs w:val="0"/>
+          <w:noProof/>
+          <w:sz w:val="22"/>
+          <w:szCs w:val="22"/>
+        </w:rPr>
+      </w:pPr>
+      <w:r>
+        <w:rPr>
+          <w:noProof/>
+        </w:rPr>
+        <w:t>3.3</w:t>
+      </w:r>
+      <w:r>
+        <w:rPr>
+          <w:rFonts w:eastAsiaTheme="minorEastAsia" w:cstheme="minorBidi"/>
+          <w:i w:val="0"/>
+          <w:iCs w:val="0"/>
+          <w:noProof/>
+          <w:sz w:val="22"/>
+          <w:szCs w:val="22"/>
+        </w:rPr>
+        <w:tab/>
+      </w:r>
+      <w:r>
+        <w:rPr>
+          <w:noProof/>
+        </w:rPr>
+        <w:t>Kunde „Cardocu“</w:t>
+      </w:r>
+      <w:r>
+        <w:rPr>
+          <w:noProof/>
+        </w:rPr>
+        <w:tab/>
+      </w:r>
+      <w:r>
+        <w:rPr>
+          <w:noProof/>
+        </w:rPr>
+        <w:fldChar w:fldCharType="begin"/>
+      </w:r>
+      <w:r>
+        <w:rPr>
+          <w:noProof/>
+        </w:rPr>
+        <w:instrText xml:space="preserve"> PAGEREF _Toc430007438 \h </w:instrText>
+      </w:r>
+      <w:r>
+        <w:rPr>
+          <w:noProof/>
+        </w:rPr>
+      </w:r>
+      <w:r>
+        <w:rPr>
+          <w:noProof/>
+        </w:rPr>
+        <w:fldChar w:fldCharType="separate"/>
+      </w:r>
+      <w:r>
+        <w:rPr>
+          <w:noProof/>
+        </w:rPr>
+        <w:t>10</w:t>
+      </w:r>
+      <w:r>
+        <w:rPr>
+          <w:noProof/>
+        </w:rPr>
+        <w:fldChar w:fldCharType="end"/>
+      </w:r>
+    </w:p>
+    <w:p>
+      <w:pPr>
+        <w:pStyle w:val="Verzeichnis1"/>
+        <w:tabs>
+          <w:tab w:val="left" w:pos="440"/>
+          <w:tab w:val="right" w:leader="dot" w:pos="10197"/>
+        </w:tabs>
+        <w:rPr>
+          <w:rFonts w:eastAsiaTheme="minorEastAsia" w:cstheme="minorBidi"/>
+          <w:b w:val="0"/>
+          <w:bCs w:val="0"/>
+          <w:noProof/>
+          <w:sz w:val="22"/>
+          <w:szCs w:val="22"/>
+        </w:rPr>
+      </w:pPr>
+      <w:r>
+        <w:rPr>
+          <w:noProof/>
+        </w:rPr>
+        <w:t>4</w:t>
+      </w:r>
+      <w:r>
+        <w:rPr>
+          <w:rFonts w:eastAsiaTheme="minorEastAsia" w:cstheme="minorBidi"/>
+          <w:b w:val="0"/>
+          <w:bCs w:val="0"/>
+          <w:noProof/>
+          <w:sz w:val="22"/>
+          <w:szCs w:val="22"/>
+        </w:rPr>
+        <w:tab/>
+      </w:r>
+      <w:r>
+        <w:rPr>
+          <w:noProof/>
+        </w:rPr>
+        <w:t>Chart Customizing</w:t>
+      </w:r>
+      <w:r>
+        <w:rPr>
+          <w:noProof/>
+        </w:rPr>
+        <w:tab/>
+      </w:r>
+      <w:r>
+        <w:rPr>
+          <w:noProof/>
+        </w:rPr>
+        <w:fldChar w:fldCharType="begin"/>
+      </w:r>
+      <w:r>
+        <w:rPr>
+          <w:noProof/>
+        </w:rPr>
+        <w:instrText xml:space="preserve"> PAGEREF _Toc430007439 \h </w:instrText>
+      </w:r>
+      <w:r>
+        <w:rPr>
+          <w:noProof/>
+        </w:rPr>
+      </w:r>
+      <w:r>
+        <w:rPr>
+          <w:noProof/>
+        </w:rPr>
+        <w:fldChar w:fldCharType="separate"/>
+      </w:r>
+      <w:r>
+        <w:rPr>
+          <w:noProof/>
+        </w:rPr>
+        <w:t>11</w:t>
+      </w:r>
+      <w:r>
+        <w:rPr>
+          <w:noProof/>
+        </w:rPr>
+        <w:fldChar w:fldCharType="end"/>
+      </w:r>
+    </w:p>
+    <w:p>
+      <w:pPr>
+        <w:pStyle w:val="Verzeichnis2"/>
+        <w:tabs>
+          <w:tab w:val="left" w:pos="880"/>
+          <w:tab w:val="right" w:leader="dot" w:pos="10197"/>
+        </w:tabs>
+        <w:rPr>
+          <w:rFonts w:eastAsiaTheme="minorEastAsia" w:cstheme="minorBidi"/>
+          <w:i w:val="0"/>
+          <w:iCs w:val="0"/>
+          <w:noProof/>
+          <w:sz w:val="22"/>
+          <w:szCs w:val="22"/>
+        </w:rPr>
+      </w:pPr>
+      <w:r>
+        <w:rPr>
+          <w:noProof/>
+        </w:rPr>
+        <w:t>4.1</w:t>
+      </w:r>
+      <w:r>
+        <w:rPr>
+          <w:rFonts w:eastAsiaTheme="minorEastAsia" w:cstheme="minorBidi"/>
+          <w:i w:val="0"/>
+          <w:iCs w:val="0"/>
+          <w:noProof/>
+          <w:sz w:val="22"/>
+          <w:szCs w:val="22"/>
+        </w:rPr>
+        <w:tab/>
+      </w:r>
+      <w:r>
+        <w:rPr>
+          <w:noProof/>
+        </w:rPr>
+        <w:t>Verknüpfung zwischen Chart und MVC Report</w:t>
+      </w:r>
+      <w:r>
+        <w:rPr>
+          <w:noProof/>
+        </w:rPr>
+        <w:tab/>
+      </w:r>
+      <w:r>
+        <w:rPr>
+          <w:noProof/>
+        </w:rPr>
+        <w:fldChar w:fldCharType="begin"/>
+      </w:r>
+      <w:r>
+        <w:rPr>
+          <w:noProof/>
+        </w:rPr>
+        <w:instrText xml:space="preserve"> PAGEREF _Toc430007440 \h </w:instrText>
+      </w:r>
+      <w:r>
+        <w:rPr>
+          <w:noProof/>
+        </w:rPr>
+      </w:r>
+      <w:r>
+        <w:rPr>
+          <w:noProof/>
+        </w:rPr>
+        <w:fldChar w:fldCharType="separate"/>
+      </w:r>
+      <w:r>
+        <w:rPr>
+          <w:noProof/>
+        </w:rPr>
+        <w:t>11</w:t>
+      </w:r>
+      <w:r>
+        <w:rPr>
+          <w:noProof/>
+        </w:rPr>
+        <w:fldChar w:fldCharType="end"/>
+      </w:r>
+    </w:p>
+    <w:p>
+      <w:pPr>
+        <w:pStyle w:val="Verzeichnis2"/>
+        <w:tabs>
+          <w:tab w:val="left" w:pos="880"/>
+          <w:tab w:val="right" w:leader="dot" w:pos="10197"/>
+        </w:tabs>
+        <w:rPr>
+          <w:rFonts w:eastAsiaTheme="minorEastAsia" w:cstheme="minorBidi"/>
+          <w:i w:val="0"/>
+          <w:iCs w:val="0"/>
+          <w:noProof/>
+          <w:sz w:val="22"/>
+          <w:szCs w:val="22"/>
+        </w:rPr>
+      </w:pPr>
+      <w:r>
+        <w:rPr>
+          <w:noProof/>
+        </w:rPr>
+        <w:t>4.2</w:t>
+      </w:r>
+      <w:r>
+        <w:rPr>
+          <w:rFonts w:eastAsiaTheme="minorEastAsia" w:cstheme="minorBidi"/>
+          <w:i w:val="0"/>
+          <w:iCs w:val="0"/>
+          <w:noProof/>
+          <w:sz w:val="22"/>
+          <w:szCs w:val="22"/>
+        </w:rPr>
+        <w:tab/>
+      </w:r>
+      <w:r>
+        <w:rPr>
+          <w:noProof/>
+        </w:rPr>
+        <w:t>JSon-Templates</w:t>
+      </w:r>
+      <w:r>
+        <w:rPr>
+          <w:noProof/>
+        </w:rPr>
+        <w:tab/>
+      </w:r>
+      <w:r>
+        <w:rPr>
+          <w:noProof/>
+        </w:rPr>
+        <w:fldChar w:fldCharType="begin"/>
+      </w:r>
+      <w:r>
+        <w:rPr>
+          <w:noProof/>
+        </w:rPr>
+        <w:instrText xml:space="preserve"> PAGEREF _Toc430007441 \h </w:instrText>
+      </w:r>
+      <w:r>
+        <w:rPr>
+          <w:noProof/>
+        </w:rPr>
+      </w:r>
+      <w:r>
+        <w:rPr>
+          <w:noProof/>
+        </w:rPr>
+        <w:fldChar w:fldCharType="separate"/>
+      </w:r>
+      <w:r>
+        <w:rPr>
+          <w:noProof/>
+        </w:rPr>
+        <w:t>12</w:t>
+      </w:r>
+      <w:r>
+        <w:rPr>
+          <w:noProof/>
+        </w:rPr>
+        <w:fldChar w:fldCharType="end"/>
+      </w:r>
+    </w:p>
+    <w:p>
+      <w:pPr>
+        <w:pStyle w:val="Verzeichnis2"/>
+        <w:tabs>
+          <w:tab w:val="left" w:pos="880"/>
+          <w:tab w:val="right" w:leader="dot" w:pos="10197"/>
+        </w:tabs>
+        <w:rPr>
+          <w:rFonts w:eastAsiaTheme="minorEastAsia" w:cstheme="minorBidi"/>
+          <w:i w:val="0"/>
+          <w:iCs w:val="0"/>
+          <w:noProof/>
+          <w:sz w:val="22"/>
+          <w:szCs w:val="22"/>
+        </w:rPr>
+      </w:pPr>
+      <w:r>
+        <w:rPr>
+          <w:noProof/>
+        </w:rPr>
+        <w:t>4.3</w:t>
+      </w:r>
+      <w:r>
+        <w:rPr>
+          <w:rFonts w:eastAsiaTheme="minorEastAsia" w:cstheme="minorBidi"/>
+          <w:i w:val="0"/>
+          <w:iCs w:val="0"/>
+          <w:noProof/>
+          <w:sz w:val="22"/>
+          <w:szCs w:val="22"/>
+        </w:rPr>
+        <w:tab/>
+      </w:r>
+      <w:r>
+        <w:rPr>
+          <w:noProof/>
+        </w:rPr>
+        <w:t>Chart Customizing Javascript Funktionen</w:t>
+      </w:r>
+      <w:r>
+        <w:rPr>
+          <w:noProof/>
+        </w:rPr>
+        <w:tab/>
+      </w:r>
+      <w:r>
+        <w:rPr>
+          <w:noProof/>
+        </w:rPr>
+        <w:fldChar w:fldCharType="begin"/>
+      </w:r>
+      <w:r>
+        <w:rPr>
+          <w:noProof/>
+        </w:rPr>
+        <w:instrText xml:space="preserve"> PAGEREF _Toc430007442 \h </w:instrText>
+      </w:r>
+      <w:r>
+        <w:rPr>
+          <w:noProof/>
+        </w:rPr>
+      </w:r>
+      <w:r>
+        <w:rPr>
+          <w:noProof/>
+        </w:rPr>
+        <w:fldChar w:fldCharType="separate"/>
+      </w:r>
+      <w:r>
+        <w:rPr>
+          <w:noProof/>
+        </w:rPr>
+        <w:t>13</w:t>
+      </w:r>
+      <w:r>
+        <w:rPr>
+          <w:noProof/>
+        </w:rPr>
+        <w:fldChar w:fldCharType="end"/>
+      </w:r>
+    </w:p>
+    <w:p>
+      <w:pPr>
+        <w:pStyle w:val="Verzeichnis1"/>
+        <w:tabs>
+          <w:tab w:val="left" w:pos="440"/>
+          <w:tab w:val="right" w:leader="dot" w:pos="10197"/>
+        </w:tabs>
+        <w:rPr>
+          <w:rFonts w:eastAsiaTheme="minorEastAsia" w:cstheme="minorBidi"/>
+          <w:b w:val="0"/>
+          <w:bCs w:val="0"/>
+          <w:noProof/>
+          <w:sz w:val="22"/>
+          <w:szCs w:val="22"/>
+        </w:rPr>
+      </w:pPr>
+      <w:r>
+        <w:rPr>
+          <w:noProof/>
+        </w:rPr>
+        <w:t>5</w:t>
+      </w:r>
+      <w:r>
+        <w:rPr>
+          <w:rFonts w:eastAsiaTheme="minorEastAsia" w:cstheme="minorBidi"/>
+          <w:b w:val="0"/>
+          <w:bCs w:val="0"/>
+          <w:noProof/>
+          <w:sz w:val="22"/>
+          <w:szCs w:val="22"/>
+        </w:rPr>
+        <w:tab/>
+      </w:r>
+      <w:r>
+        <w:rPr>
+          <w:noProof/>
+        </w:rPr>
+        <w:t>Chart Programmierung</w:t>
+      </w:r>
+      <w:r>
+        <w:rPr>
+          <w:noProof/>
+        </w:rPr>
+        <w:tab/>
+      </w:r>
+      <w:r>
+        <w:rPr>
+          <w:noProof/>
+        </w:rPr>
+        <w:fldChar w:fldCharType="begin"/>
+      </w:r>
+      <w:r>
+        <w:rPr>
+          <w:noProof/>
+        </w:rPr>
+        <w:instrText xml:space="preserve"> PAGEREF _Toc430007443 \h </w:instrText>
+      </w:r>
+      <w:r>
+        <w:rPr>
+          <w:noProof/>
+        </w:rPr>
+      </w:r>
+      <w:r>
+        <w:rPr>
+          <w:noProof/>
+        </w:rPr>
+        <w:fldChar w:fldCharType="separate"/>
+      </w:r>
+      <w:r>
+        <w:rPr>
+          <w:noProof/>
+        </w:rPr>
+        <w:t>14</w:t>
+      </w:r>
+      <w:r>
+        <w:rPr>
+          <w:noProof/>
+        </w:rPr>
+        <w:fldChar w:fldCharType="end"/>
+      </w:r>
+    </w:p>
+    <w:p>
+      <w:pPr>
+        <w:pStyle w:val="Verzeichnis2"/>
+        <w:tabs>
+          <w:tab w:val="left" w:pos="880"/>
+          <w:tab w:val="right" w:leader="dot" w:pos="10197"/>
+        </w:tabs>
+        <w:rPr>
+          <w:rFonts w:eastAsiaTheme="minorEastAsia" w:cstheme="minorBidi"/>
+          <w:i w:val="0"/>
+          <w:iCs w:val="0"/>
+          <w:noProof/>
+          <w:sz w:val="22"/>
+          <w:szCs w:val="22"/>
+        </w:rPr>
+      </w:pPr>
+      <w:r>
+        <w:rPr>
+          <w:noProof/>
+        </w:rPr>
+        <w:t>5.1</w:t>
+      </w:r>
+      <w:r>
+        <w:rPr>
+          <w:rFonts w:eastAsiaTheme="minorEastAsia" w:cstheme="minorBidi"/>
+          <w:i w:val="0"/>
+          <w:iCs w:val="0"/>
+          <w:noProof/>
+          <w:sz w:val="22"/>
+          <w:szCs w:val="22"/>
+        </w:rPr>
+        <w:tab/>
+      </w:r>
+      <w:r>
+        <w:rPr>
+          <w:noProof/>
+        </w:rPr>
+        <w:t>Vorbereitung der ViewModels</w:t>
+      </w:r>
+      <w:r>
+        <w:rPr>
+          <w:noProof/>
+        </w:rPr>
+        <w:tab/>
+      </w:r>
+      <w:r>
+        <w:rPr>
+          <w:noProof/>
+        </w:rPr>
+        <w:fldChar w:fldCharType="begin"/>
+      </w:r>
+      <w:r>
+        <w:rPr>
+          <w:noProof/>
+        </w:rPr>
+        <w:instrText xml:space="preserve"> PAGEREF _Toc430007444 \h </w:instrText>
+      </w:r>
+      <w:r>
+        <w:rPr>
+          <w:noProof/>
+        </w:rPr>
+      </w:r>
+      <w:r>
+        <w:rPr>
+          <w:noProof/>
+        </w:rPr>
+        <w:fldChar w:fldCharType="separate"/>
+      </w:r>
+      <w:r>
+        <w:rPr>
+          <w:noProof/>
+        </w:rPr>
+        <w:t>14</w:t>
+      </w:r>
+      <w:r>
+        <w:rPr>
+          <w:noProof/>
+        </w:rPr>
+        <w:fldChar w:fldCharType="end"/>
+      </w:r>
+    </w:p>
+    <w:p>
+      <w:pPr>
+        <w:pStyle w:val="Verzeichnis2"/>
+        <w:tabs>
+          <w:tab w:val="left" w:pos="880"/>
+          <w:tab w:val="right" w:leader="dot" w:pos="10197"/>
+        </w:tabs>
+        <w:rPr>
+          <w:rFonts w:eastAsiaTheme="minorEastAsia" w:cstheme="minorBidi"/>
+          <w:i w:val="0"/>
+          <w:iCs w:val="0"/>
+          <w:noProof/>
+          <w:sz w:val="22"/>
+          <w:szCs w:val="22"/>
+        </w:rPr>
+      </w:pPr>
+      <w:r>
+        <w:rPr>
+          <w:noProof/>
+        </w:rPr>
+        <w:t>5.2</w:t>
+      </w:r>
+      <w:r>
+        <w:rPr>
+          <w:rFonts w:eastAsiaTheme="minorEastAsia" w:cstheme="minorBidi"/>
+          <w:i w:val="0"/>
+          <w:iCs w:val="0"/>
+          <w:noProof/>
+          <w:sz w:val="22"/>
+          <w:szCs w:val="22"/>
+        </w:rPr>
+        <w:tab/>
+      </w:r>
+      <w:r>
+        <w:rPr>
+          <w:noProof/>
+        </w:rPr>
+        <w:t>Programmierung der Chart Funktionen</w:t>
+      </w:r>
+      <w:r>
+        <w:rPr>
+          <w:noProof/>
+        </w:rPr>
+        <w:tab/>
+      </w:r>
+      <w:r>
+        <w:rPr>
+          <w:noProof/>
+        </w:rPr>
+        <w:fldChar w:fldCharType="begin"/>
+      </w:r>
+      <w:r>
+        <w:rPr>
+          <w:noProof/>
+        </w:rPr>
+        <w:instrText xml:space="preserve"> PAGEREF _Toc430007445 \h </w:instrText>
+      </w:r>
+      <w:r>
+        <w:rPr>
+          <w:noProof/>
+        </w:rPr>
+      </w:r>
+      <w:r>
+        <w:rPr>
+          <w:noProof/>
+        </w:rPr>
+        <w:fldChar w:fldCharType="separate"/>
+      </w:r>
+      <w:r>
+        <w:rPr>
+          <w:noProof/>
+        </w:rPr>
+        <w:t>14</w:t>
+      </w:r>
+      <w:r>
+        <w:rPr>
+          <w:noProof/>
+        </w:rPr>
+        <w:fldChar w:fldCharType="end"/>
+      </w:r>
+    </w:p>
+    <w:p>
+      <w:pPr>
+        <w:pStyle w:val="Verzeichnis1"/>
+        <w:tabs>
+          <w:tab w:val="left" w:pos="440"/>
+          <w:tab w:val="right" w:leader="dot" w:pos="10197"/>
+        </w:tabs>
+        <w:rPr>
+          <w:rFonts w:eastAsiaTheme="minorEastAsia" w:cstheme="minorBidi"/>
+          <w:b w:val="0"/>
+          <w:bCs w:val="0"/>
+          <w:noProof/>
+          <w:sz w:val="22"/>
+          <w:szCs w:val="22"/>
+        </w:rPr>
+      </w:pPr>
+      <w:r>
+        <w:rPr>
+          <w:noProof/>
+        </w:rPr>
+        <w:t>6</w:t>
+      </w:r>
+      <w:r>
+        <w:rPr>
+          <w:rFonts w:eastAsiaTheme="minorEastAsia" w:cstheme="minorBidi"/>
+          <w:b w:val="0"/>
+          <w:bCs w:val="0"/>
+          <w:noProof/>
+          <w:sz w:val="22"/>
+          <w:szCs w:val="22"/>
+        </w:rPr>
+        <w:tab/>
+      </w:r>
+      <w:r>
+        <w:rPr>
+          <w:noProof/>
+        </w:rPr>
+        <w:t>Administration</w:t>
+      </w:r>
+      <w:r>
+        <w:rPr>
+          <w:noProof/>
+        </w:rPr>
+        <w:tab/>
+      </w:r>
+      <w:r>
+        <w:rPr>
+          <w:noProof/>
+        </w:rPr>
+        <w:fldChar w:fldCharType="begin"/>
+      </w:r>
+      <w:r>
+        <w:rPr>
+          <w:noProof/>
+        </w:rPr>
+        <w:instrText xml:space="preserve"> PAGEREF _Toc430007446 \h </w:instrText>
+      </w:r>
+      <w:r>
+        <w:rPr>
+          <w:noProof/>
+        </w:rPr>
+      </w:r>
+      <w:r>
+        <w:rPr>
+          <w:noProof/>
+        </w:rPr>
+        <w:fldChar w:fldCharType="separate"/>
+      </w:r>
+      <w:r>
+        <w:rPr>
+          <w:noProof/>
+        </w:rPr>
+        <w:t>15</w:t>
+      </w:r>
+      <w:r>
+        <w:rPr>
+          <w:noProof/>
+        </w:rPr>
+        <w:fldChar w:fldCharType="end"/>
+      </w:r>
+    </w:p>
+    <w:p>
+      <w:pPr>
+        <w:pStyle w:val="Verzeichnis2"/>
+        <w:tabs>
+          <w:tab w:val="left" w:pos="880"/>
+          <w:tab w:val="right" w:leader="dot" w:pos="10197"/>
+        </w:tabs>
+        <w:rPr>
+          <w:rFonts w:eastAsiaTheme="minorEastAsia" w:cstheme="minorBidi"/>
+          <w:i w:val="0"/>
+          <w:iCs w:val="0"/>
+          <w:noProof/>
+          <w:sz w:val="22"/>
+          <w:szCs w:val="22"/>
+        </w:rPr>
+      </w:pPr>
+      <w:r>
+        <w:rPr>
+          <w:noProof/>
+        </w:rPr>
+        <w:t>6.1</w:t>
+      </w:r>
+      <w:r>
+        <w:rPr>
+          <w:rFonts w:eastAsiaTheme="minorEastAsia" w:cstheme="minorBidi"/>
+          <w:i w:val="0"/>
+          <w:iCs w:val="0"/>
+          <w:noProof/>
+          <w:sz w:val="22"/>
+          <w:szCs w:val="22"/>
+        </w:rPr>
+        <w:tab/>
+      </w:r>
+      <w:r>
+        <w:rPr>
+          <w:noProof/>
+        </w:rPr>
+        <w:t>Kunden bezogene Dashboard Aktivierung</w:t>
+      </w:r>
+      <w:r>
+        <w:rPr>
+          <w:noProof/>
+        </w:rPr>
+        <w:tab/>
+      </w:r>
+      <w:r>
+        <w:rPr>
+          <w:noProof/>
+        </w:rPr>
+        <w:fldChar w:fldCharType="begin"/>
+      </w:r>
+      <w:r>
+        <w:rPr>
+          <w:noProof/>
+        </w:rPr>
+        <w:instrText xml:space="preserve"> PAGEREF _Toc430007447 \h </w:instrText>
+      </w:r>
+      <w:r>
+        <w:rPr>
+          <w:noProof/>
+        </w:rPr>
+      </w:r>
+      <w:r>
+        <w:rPr>
+          <w:noProof/>
+        </w:rPr>
+        <w:fldChar w:fldCharType="separate"/>
+      </w:r>
+      <w:r>
+        <w:rPr>
+          <w:noProof/>
+        </w:rPr>
+        <w:t>15</w:t>
+      </w:r>
+      <w:r>
+        <w:rPr>
+          <w:noProof/>
+        </w:rPr>
+        <w:fldChar w:fldCharType="end"/>
+      </w:r>
+    </w:p>
+    <w:p>
+      <w:pPr>
+        <w:pStyle w:val="Verzeichnis2"/>
+        <w:tabs>
+          <w:tab w:val="left" w:pos="880"/>
+          <w:tab w:val="right" w:leader="dot" w:pos="10197"/>
+        </w:tabs>
+        <w:rPr>
+          <w:rFonts w:eastAsiaTheme="minorEastAsia" w:cstheme="minorBidi"/>
+          <w:i w:val="0"/>
+          <w:iCs w:val="0"/>
+          <w:noProof/>
+          <w:sz w:val="22"/>
+          <w:szCs w:val="22"/>
+        </w:rPr>
+      </w:pPr>
+      <w:r>
+        <w:rPr>
+          <w:noProof/>
+        </w:rPr>
+        <w:t>6.2</w:t>
+      </w:r>
+      <w:r>
+        <w:rPr>
+          <w:rFonts w:eastAsiaTheme="minorEastAsia" w:cstheme="minorBidi"/>
+          <w:i w:val="0"/>
+          <w:iCs w:val="0"/>
+          <w:noProof/>
+          <w:sz w:val="22"/>
+          <w:szCs w:val="22"/>
+        </w:rPr>
+        <w:tab/>
+      </w:r>
+      <w:r>
+        <w:rPr>
+          <w:noProof/>
+        </w:rPr>
+        <w:t>User bezogene Chart Aktivierung</w:t>
+      </w:r>
+      <w:r>
+        <w:rPr>
+          <w:noProof/>
+        </w:rPr>
+        <w:tab/>
+      </w:r>
+      <w:r>
+        <w:rPr>
+          <w:noProof/>
+        </w:rPr>
+        <w:fldChar w:fldCharType="begin"/>
+      </w:r>
+      <w:r>
+        <w:rPr>
+          <w:noProof/>
+        </w:rPr>
+        <w:instrText xml:space="preserve"> PAGEREF _Toc430007448 \h </w:instrText>
+      </w:r>
+      <w:r>
+        <w:rPr>
+          <w:noProof/>
+        </w:rPr>
+      </w:r>
+      <w:r>
+        <w:rPr>
+          <w:noProof/>
+        </w:rPr>
+        <w:fldChar w:fldCharType="separate"/>
+      </w:r>
+      <w:r>
+        <w:rPr>
+          <w:noProof/>
+        </w:rPr>
+        <w:t>15</w:t>
       </w:r>
       <w:r>
         <w:rPr>
@@ -1368,7 +2363,7 @@
       <w:pPr>
         <w:pStyle w:val="berschrift1"/>
       </w:pPr>
-      <w:bookmarkStart w:id="1" w:name="_Toc429994066"/>
+      <w:bookmarkStart w:id="1" w:name="_Toc430007425"/>
       <w:r>
         <w:lastRenderedPageBreak/>
         <w:t>Einführung</w:t>
@@ -1380,7 +2375,7 @@
         <w:pStyle w:val="berschrift2"/>
       </w:pPr>
       <w:bookmarkStart w:id="2" w:name="_Toc429987439"/>
-      <w:bookmarkStart w:id="3" w:name="_Toc429994067"/>
+      <w:bookmarkStart w:id="3" w:name="_Toc430007426"/>
       <w:r>
         <w:t>Ziel</w:t>
       </w:r>
@@ -1444,11 +2439,6 @@
       </w:r>
     </w:p>
     <w:p>
-      <w:r>
-        <w:rPr>
-          <w:noProof/>
-        </w:rPr>
-      </w:r>
       <w:r>
         <w:pict>
           <v:shapetype id="_x0000_t202" coordsize="21600,21600" o:spt="202" path="m,l,21600r21600,l21600,xe">
@@ -1570,7 +2560,7 @@
       <w:pPr>
         <w:pStyle w:val="berschrift2"/>
       </w:pPr>
-      <w:bookmarkStart w:id="4" w:name="_Toc429994068"/>
+      <w:bookmarkStart w:id="4" w:name="_Toc430007427"/>
       <w:r>
         <w:lastRenderedPageBreak/>
         <w:t xml:space="preserve">Basis </w:t>
@@ -1896,7 +2886,7 @@
       <w:pPr>
         <w:pStyle w:val="berschrift2"/>
       </w:pPr>
-      <w:bookmarkStart w:id="5" w:name="_Toc429994069"/>
+      <w:bookmarkStart w:id="5" w:name="_Toc430007428"/>
       <w:r>
         <w:t>Erweiterte Funktionen</w:t>
       </w:r>
@@ -1983,7 +2973,7 @@
       <w:pPr>
         <w:pStyle w:val="berschrift1"/>
       </w:pPr>
-      <w:bookmarkStart w:id="6" w:name="_Toc429994070"/>
+      <w:bookmarkStart w:id="6" w:name="_Toc430007429"/>
       <w:r>
         <w:lastRenderedPageBreak/>
         <w:t>Dashboard Homepage User Interface</w:t>
@@ -1994,11 +2984,14 @@
       <w:pPr>
         <w:pStyle w:val="berschrift2"/>
       </w:pPr>
-      <w:bookmarkStart w:id="7" w:name="_Toc429994071"/>
+      <w:bookmarkStart w:id="7" w:name="_Toc430007430"/>
       <w:r>
         <w:t>Homepage, Grundaufbau</w:t>
       </w:r>
       <w:bookmarkEnd w:id="7"/>
+      <w:r>
+        <w:br/>
+      </w:r>
     </w:p>
     <w:p>
       <w:pPr>
@@ -2092,7 +3085,7 @@
       <w:pPr>
         <w:pStyle w:val="berschrift2"/>
       </w:pPr>
-      <w:bookmarkStart w:id="8" w:name="_Toc429994072"/>
+      <w:bookmarkStart w:id="8" w:name="_Toc430007431"/>
       <w:r>
         <w:t>Einblenden v</w:t>
       </w:r>
@@ -2118,6 +3111,9 @@
         <w:t xml:space="preserve"> Dropdown Menü</w:t>
       </w:r>
       <w:bookmarkEnd w:id="8"/>
+      <w:r>
+        <w:br/>
+      </w:r>
     </w:p>
     <w:p>
       <w:r>
@@ -2233,7 +3229,7 @@
       <w:pPr>
         <w:pStyle w:val="berschrift2"/>
       </w:pPr>
-      <w:bookmarkStart w:id="9" w:name="_Toc429994073"/>
+      <w:bookmarkStart w:id="9" w:name="_Toc430007432"/>
       <w:r>
         <w:lastRenderedPageBreak/>
         <w:t>Drag &amp; Drop - A</w:t>
@@ -2327,7 +3323,7 @@
       <w:pPr>
         <w:pStyle w:val="berschrift2"/>
       </w:pPr>
-      <w:bookmarkStart w:id="10" w:name="_Toc429994074"/>
+      <w:bookmarkStart w:id="10" w:name="_Toc430007433"/>
       <w:r>
         <w:t>Ausblenden sichtbarer Charts</w:t>
       </w:r>
@@ -2399,7 +3395,7 @@
       <w:pPr>
         <w:pStyle w:val="berschrift2"/>
       </w:pPr>
-      <w:bookmarkStart w:id="11" w:name="_Toc429994075"/>
+      <w:bookmarkStart w:id="11" w:name="_Toc430007434"/>
       <w:r>
         <w:lastRenderedPageBreak/>
         <w:t>Report eines Charts aufrufen</w:t>
@@ -2465,7 +3461,31 @@
     </w:p>
     <w:p>
       <w:r>
-        <w:t>Die Verknüpfung von Chart mit einer Report Anwendung wird später in diesem Handbuch erläutert.</w:t>
+        <w:t xml:space="preserve">Die Verknüpfung </w:t>
+      </w:r>
+      <w:r>
+        <w:t>eines</w:t>
+      </w:r>
+      <w:r>
+        <w:t xml:space="preserve"> Chart</w:t>
+      </w:r>
+      <w:r>
+        <w:t>s</w:t>
+      </w:r>
+      <w:r>
+        <w:t xml:space="preserve"> mi</w:t>
+      </w:r>
+      <w:r>
+        <w:t xml:space="preserve">t einer Report Anwendung </w:t>
+      </w:r>
+      <w:r>
+        <w:t xml:space="preserve">wird </w:t>
+      </w:r>
+      <w:r>
+        <w:t xml:space="preserve">weiter unten </w:t>
+      </w:r>
+      <w:r>
+        <w:t>in diesem Handbuch erläutert.</w:t>
       </w:r>
     </w:p>
     <w:p/>
@@ -2490,9 +3510,12 @@
       <w:pPr>
         <w:pStyle w:val="berschrift1"/>
       </w:pPr>
-      <w:bookmarkStart w:id="12" w:name="_Toc429994076"/>
+      <w:bookmarkStart w:id="12" w:name="_Toc430007435"/>
       <w:r>
         <w:lastRenderedPageBreak/>
+        <w:t xml:space="preserve">Beispiele für </w:t>
+      </w:r>
+      <w:r>
         <w:t>Kunden individuelle Dashboard Homepages</w:t>
       </w:r>
       <w:bookmarkEnd w:id="12"/>
@@ -2501,9 +3524,9 @@
       <w:pPr>
         <w:pStyle w:val="berschrift2"/>
       </w:pPr>
-      <w:bookmarkStart w:id="13" w:name="_Toc429994077"/>
-      <w:r>
-        <w:t>Dashboard Homepage, Kunde „Lueg“</w:t>
+      <w:bookmarkStart w:id="13" w:name="_Toc430007436"/>
+      <w:r>
+        <w:t>Kunde „Lueg“</w:t>
       </w:r>
       <w:bookmarkEnd w:id="13"/>
     </w:p>
@@ -2565,11 +3588,1435 @@
         </w:drawing>
       </w:r>
     </w:p>
+    <w:p>
+      <w:pPr>
+        <w:pStyle w:val="berschrift2"/>
+      </w:pPr>
+      <w:bookmarkStart w:id="14" w:name="_Toc430007437"/>
+      <w:r>
+        <w:lastRenderedPageBreak/>
+        <w:t>Kunde „</w:t>
+      </w:r>
+      <w:r>
+        <w:t>WKDA</w:t>
+      </w:r>
+      <w:r>
+        <w:t>“</w:t>
+      </w:r>
+      <w:bookmarkEnd w:id="14"/>
+    </w:p>
+    <w:p>
+      <w:pPr>
+        <w:ind w:left="-709"/>
+      </w:pPr>
+      <w:r>
+        <w:br/>
+      </w:r>
+      <w:r>
+        <w:rPr>
+          <w:noProof/>
+        </w:rPr>
+        <w:drawing>
+          <wp:inline distT="0" distB="0" distL="0" distR="0">
+            <wp:extent cx="6994789" cy="4658265"/>
+            <wp:effectExtent l="19050" t="0" r="0" b="0"/>
+            <wp:docPr id="2" name="Bild 2"/>
+            <wp:cNvGraphicFramePr>
+              <a:graphicFrameLocks xmlns:a="http://schemas.openxmlformats.org/drawingml/2006/main" noChangeAspect="1"/>
+            </wp:cNvGraphicFramePr>
+            <a:graphic xmlns:a="http://schemas.openxmlformats.org/drawingml/2006/main">
+              <a:graphicData uri="http://schemas.openxmlformats.org/drawingml/2006/picture">
+                <pic:pic xmlns:pic="http://schemas.openxmlformats.org/drawingml/2006/picture">
+                  <pic:nvPicPr>
+                    <pic:cNvPr id="0" name="Picture 2"/>
+                    <pic:cNvPicPr>
+                      <a:picLocks noChangeAspect="1" noChangeArrowheads="1"/>
+                    </pic:cNvPicPr>
+                  </pic:nvPicPr>
+                  <pic:blipFill>
+                    <a:blip r:embed="rId17"/>
+                    <a:srcRect/>
+                    <a:stretch>
+                      <a:fillRect/>
+                    </a:stretch>
+                  </pic:blipFill>
+                  <pic:spPr bwMode="auto">
+                    <a:xfrm>
+                      <a:off x="0" y="0"/>
+                      <a:ext cx="7001167" cy="4662513"/>
+                    </a:xfrm>
+                    <a:prstGeom prst="rect">
+                      <a:avLst/>
+                    </a:prstGeom>
+                    <a:noFill/>
+                    <a:ln w="9525">
+                      <a:noFill/>
+                      <a:miter lim="800000"/>
+                      <a:headEnd/>
+                      <a:tailEnd/>
+                    </a:ln>
+                  </pic:spPr>
+                </pic:pic>
+              </a:graphicData>
+            </a:graphic>
+          </wp:inline>
+        </w:drawing>
+      </w:r>
+    </w:p>
+    <w:p>
+      <w:pPr>
+        <w:pStyle w:val="berschrift2"/>
+      </w:pPr>
+      <w:bookmarkStart w:id="15" w:name="_Toc430007438"/>
+      <w:r>
+        <w:lastRenderedPageBreak/>
+        <w:t>Kunde „Cardocu“</w:t>
+      </w:r>
+      <w:bookmarkEnd w:id="15"/>
+    </w:p>
+    <w:p>
+      <w:pPr>
+        <w:ind w:left="-709"/>
+      </w:pPr>
+      <w:r>
+        <w:br/>
+      </w:r>
+      <w:r>
+        <w:rPr>
+          <w:noProof/>
+        </w:rPr>
+        <w:drawing>
+          <wp:inline distT="0" distB="0" distL="0" distR="0">
+            <wp:extent cx="7004494" cy="3485072"/>
+            <wp:effectExtent l="19050" t="0" r="5906" b="0"/>
+            <wp:docPr id="6" name="Bild 6"/>
+            <wp:cNvGraphicFramePr>
+              <a:graphicFrameLocks xmlns:a="http://schemas.openxmlformats.org/drawingml/2006/main" noChangeAspect="1"/>
+            </wp:cNvGraphicFramePr>
+            <a:graphic xmlns:a="http://schemas.openxmlformats.org/drawingml/2006/main">
+              <a:graphicData uri="http://schemas.openxmlformats.org/drawingml/2006/picture">
+                <pic:pic xmlns:pic="http://schemas.openxmlformats.org/drawingml/2006/picture">
+                  <pic:nvPicPr>
+                    <pic:cNvPr id="0" name="Picture 6"/>
+                    <pic:cNvPicPr>
+                      <a:picLocks noChangeAspect="1" noChangeArrowheads="1"/>
+                    </pic:cNvPicPr>
+                  </pic:nvPicPr>
+                  <pic:blipFill>
+                    <a:blip r:embed="rId18"/>
+                    <a:srcRect/>
+                    <a:stretch>
+                      <a:fillRect/>
+                    </a:stretch>
+                  </pic:blipFill>
+                  <pic:spPr bwMode="auto">
+                    <a:xfrm>
+                      <a:off x="0" y="0"/>
+                      <a:ext cx="7002245" cy="3483953"/>
+                    </a:xfrm>
+                    <a:prstGeom prst="rect">
+                      <a:avLst/>
+                    </a:prstGeom>
+                    <a:noFill/>
+                    <a:ln w="9525">
+                      <a:noFill/>
+                      <a:miter lim="800000"/>
+                      <a:headEnd/>
+                      <a:tailEnd/>
+                    </a:ln>
+                  </pic:spPr>
+                </pic:pic>
+              </a:graphicData>
+            </a:graphic>
+          </wp:inline>
+        </w:drawing>
+      </w:r>
+    </w:p>
+    <w:p>
+      <w:pPr>
+        <w:spacing w:after="0" w:line="240" w:lineRule="auto"/>
+        <w:ind w:left="0"/>
+      </w:pPr>
+      <w:r>
+        <w:br w:type="page"/>
+      </w:r>
+    </w:p>
+    <w:p>
+      <w:pPr>
+        <w:pStyle w:val="berschrift1"/>
+      </w:pPr>
+      <w:bookmarkStart w:id="16" w:name="_Toc430007439"/>
+      <w:r>
+        <w:lastRenderedPageBreak/>
+        <w:t xml:space="preserve">Chart </w:t>
+      </w:r>
+      <w:r>
+        <w:t>Customizing</w:t>
+      </w:r>
+      <w:bookmarkEnd w:id="16"/>
+    </w:p>
+    <w:p>
+      <w:pPr>
+        <w:pStyle w:val="berschrift2"/>
+      </w:pPr>
+      <w:bookmarkStart w:id="17" w:name="_Toc430007440"/>
+      <w:r>
+        <w:t xml:space="preserve">Verknüpfung </w:t>
+      </w:r>
+      <w:r>
+        <w:t xml:space="preserve">zwischen </w:t>
+      </w:r>
+      <w:r>
+        <w:t xml:space="preserve">Chart </w:t>
+      </w:r>
+      <w:r>
+        <w:t xml:space="preserve">und </w:t>
+      </w:r>
+      <w:r>
+        <w:t>MVC Report</w:t>
+      </w:r>
+      <w:bookmarkEnd w:id="17"/>
+    </w:p>
+    <w:p>
+      <w:pPr>
+        <w:ind w:left="142"/>
+      </w:pPr>
+      <w:r>
+        <w:rPr>
+          <w:noProof/>
+        </w:rPr>
+        <w:drawing>
+          <wp:inline distT="0" distB="0" distL="0" distR="0">
+            <wp:extent cx="6481445" cy="2425191"/>
+            <wp:effectExtent l="19050" t="0" r="0" b="0"/>
+            <wp:docPr id="13" name="Bild 13"/>
+            <wp:cNvGraphicFramePr>
+              <a:graphicFrameLocks xmlns:a="http://schemas.openxmlformats.org/drawingml/2006/main" noChangeAspect="1"/>
+            </wp:cNvGraphicFramePr>
+            <a:graphic xmlns:a="http://schemas.openxmlformats.org/drawingml/2006/main">
+              <a:graphicData uri="http://schemas.openxmlformats.org/drawingml/2006/picture">
+                <pic:pic xmlns:pic="http://schemas.openxmlformats.org/drawingml/2006/picture">
+                  <pic:nvPicPr>
+                    <pic:cNvPr id="0" name="Picture 13"/>
+                    <pic:cNvPicPr>
+                      <a:picLocks noChangeAspect="1" noChangeArrowheads="1"/>
+                    </pic:cNvPicPr>
+                  </pic:nvPicPr>
+                  <pic:blipFill>
+                    <a:blip r:embed="rId19"/>
+                    <a:srcRect/>
+                    <a:stretch>
+                      <a:fillRect/>
+                    </a:stretch>
+                  </pic:blipFill>
+                  <pic:spPr bwMode="auto">
+                    <a:xfrm>
+                      <a:off x="0" y="0"/>
+                      <a:ext cx="6481445" cy="2425191"/>
+                    </a:xfrm>
+                    <a:prstGeom prst="rect">
+                      <a:avLst/>
+                    </a:prstGeom>
+                    <a:noFill/>
+                    <a:ln w="9525">
+                      <a:noFill/>
+                      <a:miter lim="800000"/>
+                      <a:headEnd/>
+                      <a:tailEnd/>
+                    </a:ln>
+                  </pic:spPr>
+                </pic:pic>
+              </a:graphicData>
+            </a:graphic>
+          </wp:inline>
+        </w:drawing>
+      </w:r>
+    </w:p>
+    <w:p>
+      <w:r>
+        <w:t>Über die SQL Tabelle „</w:t>
+      </w:r>
+      <w:proofErr w:type="spellStart"/>
+      <w:r>
+        <w:t>DashboardItem</w:t>
+      </w:r>
+      <w:proofErr w:type="spellEnd"/>
+      <w:r>
+        <w:t>“ wird ein Chart deklariert.</w:t>
+      </w:r>
+      <w:r>
+        <w:t xml:space="preserve"> </w:t>
+      </w:r>
+      <w:r>
+        <w:t xml:space="preserve">Erklärung der Tabellenspalten: </w:t>
+      </w:r>
+    </w:p>
+    <w:p>
+      <w:pPr>
+        <w:pStyle w:val="Listenabsatz"/>
+        <w:numPr>
+          <w:ilvl w:val="0"/>
+          <w:numId w:val="20"/>
+        </w:numPr>
+      </w:pPr>
+      <w:proofErr w:type="spellStart"/>
+      <w:r>
+        <w:rPr>
+          <w:b/>
+        </w:rPr>
+        <w:t>ItemKey</w:t>
+      </w:r>
+      <w:proofErr w:type="spellEnd"/>
+      <w:r>
+        <w:br/>
+      </w:r>
+      <w:r>
+        <w:t>Frei definierbarer Text-Key.</w:t>
+      </w:r>
+      <w:r>
+        <w:t xml:space="preserve"> </w:t>
+      </w:r>
+      <w:r>
+        <w:t>Dieser Key markiert auch in der Programmierung die zugehörige C# Chart Funktion.</w:t>
+      </w:r>
+      <w:r>
+        <w:t xml:space="preserve"> </w:t>
+      </w:r>
+      <w:r>
+        <w:t>(Hierauf wird noch weiter unten in diesem Handbuch eingegangen)</w:t>
+      </w:r>
+      <w:r>
+        <w:br/>
+      </w:r>
+    </w:p>
+    <w:p>
+      <w:pPr>
+        <w:pStyle w:val="Listenabsatz"/>
+        <w:numPr>
+          <w:ilvl w:val="0"/>
+          <w:numId w:val="20"/>
+        </w:numPr>
+      </w:pPr>
+      <w:proofErr w:type="spellStart"/>
+      <w:r>
+        <w:rPr>
+          <w:b/>
+        </w:rPr>
+        <w:t>RelatedAppUrl</w:t>
+      </w:r>
+      <w:proofErr w:type="spellEnd"/>
+      <w:r>
+        <w:br/>
+      </w:r>
+      <w:r>
+        <w:t xml:space="preserve">Die </w:t>
+      </w:r>
+      <w:proofErr w:type="spellStart"/>
+      <w:r>
+        <w:t>Application</w:t>
+      </w:r>
+      <w:proofErr w:type="spellEnd"/>
+      <w:r>
+        <w:t xml:space="preserve"> </w:t>
+      </w:r>
+      <w:proofErr w:type="spellStart"/>
+      <w:r>
+        <w:t>Url</w:t>
+      </w:r>
+      <w:proofErr w:type="spellEnd"/>
+      <w:r>
+        <w:t xml:space="preserve"> des dem Chart zugrunde liegenden MVC Reports.</w:t>
+      </w:r>
+      <w:r>
+        <w:br/>
+        <w:t>Mit den Spalten 1) und 2) wird die eigentliche Verbindung zwischen Chart und Report hergestellt.</w:t>
+      </w:r>
+      <w:r>
+        <w:br/>
+        <w:t xml:space="preserve">Über die Spalte </w:t>
+      </w:r>
+      <w:proofErr w:type="spellStart"/>
+      <w:r>
+        <w:t>RelatedAppUrl</w:t>
+      </w:r>
+      <w:proofErr w:type="spellEnd"/>
+      <w:r>
+        <w:t xml:space="preserve"> ist gleichzeitig die Berechtigungs-Ebene geklärt.</w:t>
+      </w:r>
+      <w:r>
+        <w:br/>
+        <w:t>(Welcher User bekommt welche Charts bereitgestellt?)</w:t>
+      </w:r>
+      <w:r>
+        <w:br/>
+      </w:r>
+    </w:p>
+    <w:p>
+      <w:pPr>
+        <w:pStyle w:val="Listenabsatz"/>
+        <w:numPr>
+          <w:ilvl w:val="0"/>
+          <w:numId w:val="20"/>
+        </w:numPr>
+        <w:rPr>
+          <w:b/>
+        </w:rPr>
+      </w:pPr>
+      <w:proofErr w:type="spellStart"/>
+      <w:r>
+        <w:rPr>
+          <w:b/>
+        </w:rPr>
+        <w:t>ChartJSonOptions</w:t>
+      </w:r>
+      <w:proofErr w:type="spellEnd"/>
+      <w:r>
+        <w:rPr>
+          <w:b/>
+        </w:rPr>
+        <w:br/>
+      </w:r>
+      <w:r>
+        <w:t>Ein Verweis</w:t>
+      </w:r>
+      <w:r>
+        <w:t xml:space="preserve"> auf eine </w:t>
+      </w:r>
+      <w:r>
+        <w:t xml:space="preserve">im </w:t>
+      </w:r>
+      <w:r>
+        <w:t xml:space="preserve">MVC </w:t>
+      </w:r>
+      <w:r>
+        <w:t xml:space="preserve">Projekt gespeicherte </w:t>
+      </w:r>
+      <w:proofErr w:type="spellStart"/>
+      <w:r>
+        <w:t>JSon</w:t>
+      </w:r>
+      <w:proofErr w:type="spellEnd"/>
+      <w:r>
+        <w:t>-Template, die Typ + Erscheinungsbild des Charts definiert.</w:t>
+      </w:r>
+      <w:r>
+        <w:t xml:space="preserve"> </w:t>
+      </w:r>
+      <w:r>
+        <w:t>(Z. B. „</w:t>
+      </w:r>
+      <w:proofErr w:type="spellStart"/>
+      <w:r>
+        <w:t>Pie</w:t>
+      </w:r>
+      <w:proofErr w:type="spellEnd"/>
+      <w:r>
+        <w:t>“ oder „Bar“ Chart)</w:t>
+      </w:r>
+      <w:r>
+        <w:br/>
+      </w:r>
+    </w:p>
+    <w:p>
+      <w:pPr>
+        <w:pStyle w:val="Listenabsatz"/>
+        <w:numPr>
+          <w:ilvl w:val="0"/>
+          <w:numId w:val="20"/>
+        </w:numPr>
+        <w:rPr>
+          <w:b/>
+        </w:rPr>
+      </w:pPr>
+      <w:proofErr w:type="spellStart"/>
+      <w:r>
+        <w:rPr>
+          <w:b/>
+        </w:rPr>
+        <w:t>InitialSort</w:t>
+      </w:r>
+      <w:proofErr w:type="spellEnd"/>
+      <w:r>
+        <w:rPr>
+          <w:b/>
+        </w:rPr>
+        <w:br/>
+      </w:r>
+      <w:r>
+        <w:t xml:space="preserve">Die </w:t>
+      </w:r>
+      <w:proofErr w:type="spellStart"/>
+      <w:r>
+        <w:t>initiale</w:t>
+      </w:r>
+      <w:proofErr w:type="spellEnd"/>
+      <w:r>
+        <w:t xml:space="preserve"> Anordnung der Chart Komponenten auf der Dashboard Seite.</w:t>
+      </w:r>
+      <w:r>
+        <w:br/>
+        <w:t>Wenn der User nach dem erstmaligen Aufruf die Chart Komponenten nach eigener Vorstellung umsortiert, hat seine individuelle Sortierung Vorrang.</w:t>
+      </w:r>
+      <w:r>
+        <w:rPr>
+          <w:b/>
+        </w:rPr>
+        <w:br/>
+      </w:r>
+    </w:p>
+    <w:p>
+      <w:pPr>
+        <w:pStyle w:val="Listenabsatz"/>
+        <w:numPr>
+          <w:ilvl w:val="0"/>
+          <w:numId w:val="20"/>
+        </w:numPr>
+      </w:pPr>
+      <w:proofErr w:type="spellStart"/>
+      <w:r>
+        <w:rPr>
+          <w:b/>
+        </w:rPr>
+        <w:t>ChartJsonDataCustomizingScriptFunction</w:t>
+      </w:r>
+      <w:proofErr w:type="spellEnd"/>
+      <w:r>
+        <w:rPr>
+          <w:b/>
+        </w:rPr>
+        <w:br/>
+      </w:r>
+      <w:r>
+        <w:t xml:space="preserve">Verweis auf eine im MVC Projekt gespeicherte </w:t>
+      </w:r>
+      <w:proofErr w:type="spellStart"/>
+      <w:r>
+        <w:t>Javascript</w:t>
+      </w:r>
+      <w:proofErr w:type="spellEnd"/>
+      <w:r>
+        <w:t xml:space="preserve"> Funktion, die ein individuelles Formatieren des Charts ermöglicht.</w:t>
+      </w:r>
+      <w:r>
+        <w:t xml:space="preserve"> </w:t>
+      </w:r>
+      <w:r>
+        <w:br/>
+      </w:r>
+      <w:r>
+        <w:t xml:space="preserve">Eine </w:t>
+      </w:r>
+      <w:proofErr w:type="spellStart"/>
+      <w:r>
+        <w:t>Javascript</w:t>
+      </w:r>
+      <w:proofErr w:type="spellEnd"/>
+      <w:r>
+        <w:t xml:space="preserve"> kann in anderen Charts wiederverwendet werden.</w:t>
+      </w:r>
+      <w:r>
+        <w:br/>
+      </w:r>
+      <w:r>
+        <w:t>Ü</w:t>
+      </w:r>
+      <w:r>
+        <w:t xml:space="preserve">ber diese </w:t>
+      </w:r>
+      <w:proofErr w:type="spellStart"/>
+      <w:r>
+        <w:t>Javascript</w:t>
+      </w:r>
+      <w:proofErr w:type="spellEnd"/>
+      <w:r>
+        <w:t xml:space="preserve"> Funktion </w:t>
+      </w:r>
+      <w:r>
+        <w:t xml:space="preserve">kann </w:t>
+      </w:r>
+      <w:r>
+        <w:t>auf alle Nuancen der Chart-Darstellung eingewirkt werden.</w:t>
+      </w:r>
+      <w:r>
+        <w:br/>
+        <w:t>(</w:t>
+      </w:r>
+      <w:r>
+        <w:t xml:space="preserve">Z. B. </w:t>
+      </w:r>
+      <w:r>
+        <w:t>Legende ein- oder ausblenden</w:t>
+      </w:r>
+      <w:r>
+        <w:t xml:space="preserve"> bzw. individuell positionieren</w:t>
+      </w:r>
+      <w:r>
+        <w:t xml:space="preserve">, </w:t>
+      </w:r>
+      <w:r>
+        <w:t xml:space="preserve">Koordinaten Achsen definieren, Beschriftung ein- und ausblenden, </w:t>
+      </w:r>
+      <w:proofErr w:type="spellStart"/>
+      <w:r>
+        <w:t>Labeltexte</w:t>
+      </w:r>
+      <w:proofErr w:type="spellEnd"/>
+      <w:r>
+        <w:t xml:space="preserve"> frei definieren, </w:t>
+      </w:r>
+      <w:proofErr w:type="spellStart"/>
+      <w:r>
+        <w:t>etc</w:t>
+      </w:r>
+      <w:proofErr w:type="spellEnd"/>
+      <w:r>
+        <w:t>)</w:t>
+      </w:r>
+    </w:p>
+    <w:p>
+      <w:pPr>
+        <w:spacing w:after="0" w:line="240" w:lineRule="auto"/>
+        <w:ind w:left="0"/>
+      </w:pPr>
+      <w:r>
+        <w:br w:type="page"/>
+      </w:r>
+    </w:p>
+    <w:p>
+      <w:pPr>
+        <w:pStyle w:val="berschrift2"/>
+      </w:pPr>
+      <w:bookmarkStart w:id="18" w:name="_Toc430007441"/>
+      <w:r>
+        <w:lastRenderedPageBreak/>
+        <w:t>JSon-Templates</w:t>
+      </w:r>
+      <w:bookmarkEnd w:id="18"/>
+      <w:r>
+        <w:t xml:space="preserve"> </w:t>
+      </w:r>
+    </w:p>
+    <w:p>
+      <w:r>
+        <w:t>Die in der Spalte „</w:t>
+      </w:r>
+      <w:proofErr w:type="spellStart"/>
+      <w:r>
+        <w:t>ChartJSonOptions</w:t>
+      </w:r>
+      <w:proofErr w:type="spellEnd"/>
+      <w:r>
+        <w:t xml:space="preserve">“ definierbaren </w:t>
+      </w:r>
+      <w:proofErr w:type="spellStart"/>
+      <w:r>
+        <w:t>JSon</w:t>
+      </w:r>
+      <w:proofErr w:type="spellEnd"/>
+      <w:r>
+        <w:t>-Templates werden wie folgt im MVC Projekt abgelegt:</w:t>
+      </w:r>
+      <w:r>
+        <w:br/>
+      </w:r>
+      <w:r>
+        <w:br/>
+      </w:r>
+      <w:r>
+        <w:rPr>
+          <w:noProof/>
+        </w:rPr>
+        <w:drawing>
+          <wp:inline distT="0" distB="0" distL="0" distR="0">
+            <wp:extent cx="2154806" cy="2405032"/>
+            <wp:effectExtent l="19050" t="0" r="0" b="0"/>
+            <wp:docPr id="17" name="Bild 17"/>
+            <wp:cNvGraphicFramePr>
+              <a:graphicFrameLocks xmlns:a="http://schemas.openxmlformats.org/drawingml/2006/main" noChangeAspect="1"/>
+            </wp:cNvGraphicFramePr>
+            <a:graphic xmlns:a="http://schemas.openxmlformats.org/drawingml/2006/main">
+              <a:graphicData uri="http://schemas.openxmlformats.org/drawingml/2006/picture">
+                <pic:pic xmlns:pic="http://schemas.openxmlformats.org/drawingml/2006/picture">
+                  <pic:nvPicPr>
+                    <pic:cNvPr id="0" name="Picture 17"/>
+                    <pic:cNvPicPr>
+                      <a:picLocks noChangeAspect="1" noChangeArrowheads="1"/>
+                    </pic:cNvPicPr>
+                  </pic:nvPicPr>
+                  <pic:blipFill>
+                    <a:blip r:embed="rId20"/>
+                    <a:srcRect/>
+                    <a:stretch>
+                      <a:fillRect/>
+                    </a:stretch>
+                  </pic:blipFill>
+                  <pic:spPr bwMode="auto">
+                    <a:xfrm>
+                      <a:off x="0" y="0"/>
+                      <a:ext cx="2156091" cy="2406467"/>
+                    </a:xfrm>
+                    <a:prstGeom prst="rect">
+                      <a:avLst/>
+                    </a:prstGeom>
+                    <a:noFill/>
+                    <a:ln w="9525">
+                      <a:noFill/>
+                      <a:miter lim="800000"/>
+                      <a:headEnd/>
+                      <a:tailEnd/>
+                    </a:ln>
+                  </pic:spPr>
+                </pic:pic>
+              </a:graphicData>
+            </a:graphic>
+          </wp:inline>
+        </w:drawing>
+      </w:r>
+      <w:r>
+        <w:br/>
+      </w:r>
+      <w:r>
+        <w:br/>
+        <w:t xml:space="preserve">Beispiel für eine </w:t>
+      </w:r>
+      <w:proofErr w:type="spellStart"/>
+      <w:r>
+        <w:t>JSon</w:t>
+      </w:r>
+      <w:proofErr w:type="spellEnd"/>
+      <w:r>
+        <w:t>-Template:</w:t>
+      </w:r>
+      <w:r>
+        <w:br/>
+      </w:r>
+      <w:r>
+        <w:br/>
+      </w:r>
+      <w:r>
+        <w:rPr>
+          <w:noProof/>
+        </w:rPr>
+        <w:drawing>
+          <wp:inline distT="0" distB="0" distL="0" distR="0">
+            <wp:extent cx="2422467" cy="4373592"/>
+            <wp:effectExtent l="19050" t="0" r="0" b="0"/>
+            <wp:docPr id="20" name="Bild 20"/>
+            <wp:cNvGraphicFramePr>
+              <a:graphicFrameLocks xmlns:a="http://schemas.openxmlformats.org/drawingml/2006/main" noChangeAspect="1"/>
+            </wp:cNvGraphicFramePr>
+            <a:graphic xmlns:a="http://schemas.openxmlformats.org/drawingml/2006/main">
+              <a:graphicData uri="http://schemas.openxmlformats.org/drawingml/2006/picture">
+                <pic:pic xmlns:pic="http://schemas.openxmlformats.org/drawingml/2006/picture">
+                  <pic:nvPicPr>
+                    <pic:cNvPr id="0" name="Picture 20"/>
+                    <pic:cNvPicPr>
+                      <a:picLocks noChangeAspect="1" noChangeArrowheads="1"/>
+                    </pic:cNvPicPr>
+                  </pic:nvPicPr>
+                  <pic:blipFill>
+                    <a:blip r:embed="rId21"/>
+                    <a:srcRect/>
+                    <a:stretch>
+                      <a:fillRect/>
+                    </a:stretch>
+                  </pic:blipFill>
+                  <pic:spPr bwMode="auto">
+                    <a:xfrm>
+                      <a:off x="0" y="0"/>
+                      <a:ext cx="2426724" cy="4381277"/>
+                    </a:xfrm>
+                    <a:prstGeom prst="rect">
+                      <a:avLst/>
+                    </a:prstGeom>
+                    <a:noFill/>
+                    <a:ln w="9525">
+                      <a:noFill/>
+                      <a:miter lim="800000"/>
+                      <a:headEnd/>
+                      <a:tailEnd/>
+                    </a:ln>
+                  </pic:spPr>
+                </pic:pic>
+              </a:graphicData>
+            </a:graphic>
+          </wp:inline>
+        </w:drawing>
+      </w:r>
+    </w:p>
+    <w:p>
+      <w:pPr>
+        <w:spacing w:after="0" w:line="240" w:lineRule="auto"/>
+        <w:ind w:left="0"/>
+      </w:pPr>
+      <w:r>
+        <w:br w:type="page"/>
+      </w:r>
+    </w:p>
+    <w:p>
+      <w:pPr>
+        <w:pStyle w:val="berschrift2"/>
+      </w:pPr>
+      <w:bookmarkStart w:id="19" w:name="_Toc430007442"/>
+      <w:r>
+        <w:lastRenderedPageBreak/>
+        <w:t xml:space="preserve">Chart Customizing </w:t>
+      </w:r>
+      <w:r>
+        <w:t>Javascript Funktion</w:t>
+      </w:r>
+      <w:r>
+        <w:t>en</w:t>
+      </w:r>
+      <w:bookmarkEnd w:id="19"/>
+    </w:p>
+    <w:p>
+      <w:r>
+        <w:t>Die in der Spalte „</w:t>
+      </w:r>
+      <w:proofErr w:type="spellStart"/>
+      <w:r>
+        <w:t>ChartJsonDataCustomizingScriptFunction</w:t>
+      </w:r>
+      <w:proofErr w:type="spellEnd"/>
+      <w:r>
+        <w:t xml:space="preserve">“ definierbaren </w:t>
+      </w:r>
+      <w:proofErr w:type="spellStart"/>
+      <w:r>
+        <w:t>Javascript</w:t>
+      </w:r>
+      <w:proofErr w:type="spellEnd"/>
+      <w:r>
+        <w:t xml:space="preserve"> Funktion</w:t>
+      </w:r>
+      <w:r>
+        <w:t>en werden wie folgt im MVC Projekt abgelegt:</w:t>
+      </w:r>
+      <w:r>
+        <w:br/>
+      </w:r>
+      <w:r>
+        <w:br/>
+      </w:r>
+      <w:r>
+        <w:rPr>
+          <w:noProof/>
+        </w:rPr>
+        <w:drawing>
+          <wp:inline distT="0" distB="0" distL="0" distR="0">
+            <wp:extent cx="3146844" cy="2457655"/>
+            <wp:effectExtent l="19050" t="0" r="0" b="0"/>
+            <wp:docPr id="23" name="Bild 23"/>
+            <wp:cNvGraphicFramePr>
+              <a:graphicFrameLocks xmlns:a="http://schemas.openxmlformats.org/drawingml/2006/main" noChangeAspect="1"/>
+            </wp:cNvGraphicFramePr>
+            <a:graphic xmlns:a="http://schemas.openxmlformats.org/drawingml/2006/main">
+              <a:graphicData uri="http://schemas.openxmlformats.org/drawingml/2006/picture">
+                <pic:pic xmlns:pic="http://schemas.openxmlformats.org/drawingml/2006/picture">
+                  <pic:nvPicPr>
+                    <pic:cNvPr id="0" name="Picture 23"/>
+                    <pic:cNvPicPr>
+                      <a:picLocks noChangeAspect="1" noChangeArrowheads="1"/>
+                    </pic:cNvPicPr>
+                  </pic:nvPicPr>
+                  <pic:blipFill>
+                    <a:blip r:embed="rId22"/>
+                    <a:srcRect/>
+                    <a:stretch>
+                      <a:fillRect/>
+                    </a:stretch>
+                  </pic:blipFill>
+                  <pic:spPr bwMode="auto">
+                    <a:xfrm>
+                      <a:off x="0" y="0"/>
+                      <a:ext cx="3149225" cy="2459514"/>
+                    </a:xfrm>
+                    <a:prstGeom prst="rect">
+                      <a:avLst/>
+                    </a:prstGeom>
+                    <a:noFill/>
+                    <a:ln w="9525">
+                      <a:noFill/>
+                      <a:miter lim="800000"/>
+                      <a:headEnd/>
+                      <a:tailEnd/>
+                    </a:ln>
+                  </pic:spPr>
+                </pic:pic>
+              </a:graphicData>
+            </a:graphic>
+          </wp:inline>
+        </w:drawing>
+      </w:r>
+      <w:r>
+        <w:br/>
+      </w:r>
+      <w:r>
+        <w:br/>
+      </w:r>
+      <w:r>
+        <w:rPr>
+          <w:noProof/>
+        </w:rPr>
+        <w:drawing>
+          <wp:inline distT="0" distB="0" distL="0" distR="0">
+            <wp:extent cx="4052618" cy="5076273"/>
+            <wp:effectExtent l="19050" t="0" r="5032" b="0"/>
+            <wp:docPr id="29" name="Bild 29"/>
+            <wp:cNvGraphicFramePr>
+              <a:graphicFrameLocks xmlns:a="http://schemas.openxmlformats.org/drawingml/2006/main" noChangeAspect="1"/>
+            </wp:cNvGraphicFramePr>
+            <a:graphic xmlns:a="http://schemas.openxmlformats.org/drawingml/2006/main">
+              <a:graphicData uri="http://schemas.openxmlformats.org/drawingml/2006/picture">
+                <pic:pic xmlns:pic="http://schemas.openxmlformats.org/drawingml/2006/picture">
+                  <pic:nvPicPr>
+                    <pic:cNvPr id="0" name="Picture 29"/>
+                    <pic:cNvPicPr>
+                      <a:picLocks noChangeAspect="1" noChangeArrowheads="1"/>
+                    </pic:cNvPicPr>
+                  </pic:nvPicPr>
+                  <pic:blipFill>
+                    <a:blip r:embed="rId23"/>
+                    <a:srcRect/>
+                    <a:stretch>
+                      <a:fillRect/>
+                    </a:stretch>
+                  </pic:blipFill>
+                  <pic:spPr bwMode="auto">
+                    <a:xfrm>
+                      <a:off x="0" y="0"/>
+                      <a:ext cx="4055803" cy="5080263"/>
+                    </a:xfrm>
+                    <a:prstGeom prst="rect">
+                      <a:avLst/>
+                    </a:prstGeom>
+                    <a:noFill/>
+                    <a:ln w="9525">
+                      <a:noFill/>
+                      <a:miter lim="800000"/>
+                      <a:headEnd/>
+                      <a:tailEnd/>
+                    </a:ln>
+                  </pic:spPr>
+                </pic:pic>
+              </a:graphicData>
+            </a:graphic>
+          </wp:inline>
+        </w:drawing>
+      </w:r>
+    </w:p>
+    <w:p>
+      <w:pPr>
+        <w:spacing w:after="0" w:line="240" w:lineRule="auto"/>
+        <w:ind w:left="0"/>
+      </w:pPr>
+      <w:r>
+        <w:br w:type="page"/>
+      </w:r>
+    </w:p>
+    <w:p>
+      <w:pPr>
+        <w:pStyle w:val="berschrift1"/>
+      </w:pPr>
+      <w:bookmarkStart w:id="20" w:name="_Toc430007443"/>
+      <w:r>
+        <w:lastRenderedPageBreak/>
+        <w:t>Chart Programmierung</w:t>
+      </w:r>
+      <w:bookmarkEnd w:id="20"/>
+    </w:p>
+    <w:p>
+      <w:r>
+        <w:t xml:space="preserve">In diesem Kapitel wird die grundlegende Vorgehensweise der Chart Programmierung beschrieben. </w:t>
+      </w:r>
+      <w:r>
+        <w:br/>
+        <w:t>Es wird dabei nur rudimentär auf Programmierdetails eingegangen.</w:t>
+      </w:r>
+    </w:p>
+    <w:p>
+      <w:pPr>
+        <w:pStyle w:val="berschrift2"/>
+      </w:pPr>
+      <w:bookmarkStart w:id="21" w:name="_Toc430007444"/>
+      <w:r>
+        <w:t>Vorbereitung der ViewModels</w:t>
+      </w:r>
+      <w:bookmarkEnd w:id="21"/>
+    </w:p>
+    <w:p>
+      <w:r>
+        <w:t xml:space="preserve">Zur Identifizierung der </w:t>
+      </w:r>
+      <w:proofErr w:type="spellStart"/>
+      <w:r>
+        <w:t>ViewModels</w:t>
+      </w:r>
+      <w:proofErr w:type="spellEnd"/>
+      <w:r>
+        <w:t xml:space="preserve"> die Dashboard + Chart Funktionen bereitstellen sucht das .NET Dashboard System alle </w:t>
+      </w:r>
+      <w:proofErr w:type="spellStart"/>
+      <w:r>
+        <w:t>ViewModel</w:t>
+      </w:r>
+      <w:proofErr w:type="spellEnd"/>
+      <w:r>
+        <w:t xml:space="preserve"> Klassen mit bestimmten „Markern“.</w:t>
+      </w:r>
+      <w:r>
+        <w:br/>
+        <w:t>Diese Marker werden in der .NET Architektur auch „Attribute“ genannt.</w:t>
+      </w:r>
+    </w:p>
+    <w:p>
+      <w:pPr>
+        <w:rPr>
+          <w:noProof/>
+        </w:rPr>
+      </w:pPr>
+      <w:r>
+        <w:t xml:space="preserve">Eine </w:t>
+      </w:r>
+      <w:proofErr w:type="spellStart"/>
+      <w:r>
+        <w:t>ViewModel</w:t>
+      </w:r>
+      <w:proofErr w:type="spellEnd"/>
+      <w:r>
+        <w:t xml:space="preserve"> Klasse die vom Dashboard System korrekt erkannt werden soll, </w:t>
+      </w:r>
+      <w:r>
+        <w:br/>
+      </w:r>
+      <w:r>
+        <w:t>muss wie folgt attribuiert werden:</w:t>
+      </w:r>
+      <w:r>
+        <w:br/>
+      </w:r>
+      <w:r>
+        <w:rPr>
+          <w:sz w:val="12"/>
+          <w:szCs w:val="12"/>
+        </w:rPr>
+        <w:br/>
+      </w:r>
+      <w:r>
+        <w:rPr>
+          <w:noProof/>
+        </w:rPr>
+        <w:drawing>
+          <wp:inline distT="0" distB="0" distL="0" distR="0">
+            <wp:extent cx="3637213" cy="560717"/>
+            <wp:effectExtent l="19050" t="0" r="1337" b="0"/>
+            <wp:docPr id="36" name="Bild 36"/>
+            <wp:cNvGraphicFramePr>
+              <a:graphicFrameLocks xmlns:a="http://schemas.openxmlformats.org/drawingml/2006/main" noChangeAspect="1"/>
+            </wp:cNvGraphicFramePr>
+            <a:graphic xmlns:a="http://schemas.openxmlformats.org/drawingml/2006/main">
+              <a:graphicData uri="http://schemas.openxmlformats.org/drawingml/2006/picture">
+                <pic:pic xmlns:pic="http://schemas.openxmlformats.org/drawingml/2006/picture">
+                  <pic:nvPicPr>
+                    <pic:cNvPr id="0" name="Picture 36"/>
+                    <pic:cNvPicPr>
+                      <a:picLocks noChangeAspect="1" noChangeArrowheads="1"/>
+                    </pic:cNvPicPr>
+                  </pic:nvPicPr>
+                  <pic:blipFill>
+                    <a:blip r:embed="rId24"/>
+                    <a:srcRect/>
+                    <a:stretch>
+                      <a:fillRect/>
+                    </a:stretch>
+                  </pic:blipFill>
+                  <pic:spPr bwMode="auto">
+                    <a:xfrm>
+                      <a:off x="0" y="0"/>
+                      <a:ext cx="3638751" cy="560954"/>
+                    </a:xfrm>
+                    <a:prstGeom prst="rect">
+                      <a:avLst/>
+                    </a:prstGeom>
+                    <a:noFill/>
+                    <a:ln w="9525">
+                      <a:noFill/>
+                      <a:miter lim="800000"/>
+                      <a:headEnd/>
+                      <a:tailEnd/>
+                    </a:ln>
+                  </pic:spPr>
+                </pic:pic>
+              </a:graphicData>
+            </a:graphic>
+          </wp:inline>
+        </w:drawing>
+      </w:r>
+      <w:r>
+        <w:rPr>
+          <w:noProof/>
+        </w:rPr>
+        <w:t xml:space="preserve"> </w:t>
+      </w:r>
+    </w:p>
+    <w:p>
+      <w:pPr>
+        <w:pStyle w:val="berschrift2"/>
+      </w:pPr>
+      <w:bookmarkStart w:id="22" w:name="_Toc430007445"/>
+      <w:r>
+        <w:t>Programmierung der Chart Funktionen</w:t>
+      </w:r>
+      <w:bookmarkEnd w:id="22"/>
+    </w:p>
+    <w:p>
+      <w:r>
+        <w:rPr>
+          <w:noProof/>
+        </w:rPr>
+        <w:drawing>
+          <wp:inline distT="0" distB="0" distL="0" distR="0">
+            <wp:extent cx="5904639" cy="3597215"/>
+            <wp:effectExtent l="19050" t="0" r="861" b="0"/>
+            <wp:docPr id="45" name="Bild 45"/>
+            <wp:cNvGraphicFramePr>
+              <a:graphicFrameLocks xmlns:a="http://schemas.openxmlformats.org/drawingml/2006/main" noChangeAspect="1"/>
+            </wp:cNvGraphicFramePr>
+            <a:graphic xmlns:a="http://schemas.openxmlformats.org/drawingml/2006/main">
+              <a:graphicData uri="http://schemas.openxmlformats.org/drawingml/2006/picture">
+                <pic:pic xmlns:pic="http://schemas.openxmlformats.org/drawingml/2006/picture">
+                  <pic:nvPicPr>
+                    <pic:cNvPr id="0" name="Picture 45"/>
+                    <pic:cNvPicPr>
+                      <a:picLocks noChangeAspect="1" noChangeArrowheads="1"/>
+                    </pic:cNvPicPr>
+                  </pic:nvPicPr>
+                  <pic:blipFill>
+                    <a:blip r:embed="rId25"/>
+                    <a:srcRect/>
+                    <a:stretch>
+                      <a:fillRect/>
+                    </a:stretch>
+                  </pic:blipFill>
+                  <pic:spPr bwMode="auto">
+                    <a:xfrm>
+                      <a:off x="0" y="0"/>
+                      <a:ext cx="5902385" cy="3595842"/>
+                    </a:xfrm>
+                    <a:prstGeom prst="rect">
+                      <a:avLst/>
+                    </a:prstGeom>
+                    <a:noFill/>
+                    <a:ln w="9525">
+                      <a:noFill/>
+                      <a:miter lim="800000"/>
+                      <a:headEnd/>
+                      <a:tailEnd/>
+                    </a:ln>
+                  </pic:spPr>
+                </pic:pic>
+              </a:graphicData>
+            </a:graphic>
+          </wp:inline>
+        </w:drawing>
+      </w:r>
+    </w:p>
+    <w:p>
+      <w:pPr>
+        <w:pStyle w:val="Listenabsatz"/>
+        <w:numPr>
+          <w:ilvl w:val="0"/>
+          <w:numId w:val="22"/>
+        </w:numPr>
+      </w:pPr>
+      <w:r>
+        <w:t xml:space="preserve">Über das Attribut </w:t>
+      </w:r>
+      <w:r>
+        <w:t>[</w:t>
+      </w:r>
+      <w:proofErr w:type="spellStart"/>
+      <w:r>
+        <w:t>DashboardItemsLoadMethod</w:t>
+      </w:r>
+      <w:proofErr w:type="spellEnd"/>
+      <w:r>
+        <w:t>]</w:t>
+      </w:r>
+      <w:r>
+        <w:t xml:space="preserve"> wird eine C# Funktion dem Dashboard System als Chart Funktion bekannt gemacht.</w:t>
+      </w:r>
+      <w:r>
+        <w:br/>
+        <w:t xml:space="preserve">Der </w:t>
+      </w:r>
+      <w:r>
+        <w:t>Attribut-</w:t>
+      </w:r>
+      <w:r>
+        <w:t xml:space="preserve">Parameter </w:t>
+      </w:r>
+      <w:r>
+        <w:t xml:space="preserve">enthält </w:t>
+      </w:r>
+      <w:r>
+        <w:t>den Chart Ke</w:t>
+      </w:r>
+      <w:r>
+        <w:t>y</w:t>
+      </w:r>
+      <w:r>
+        <w:t>, der auf den entsprechenden Tabelleneintrag in den Customizing Tabellen verweist.</w:t>
+      </w:r>
+    </w:p>
+    <w:p>
+      <w:pPr>
+        <w:pStyle w:val="Listenabsatz"/>
+        <w:numPr>
+          <w:ilvl w:val="0"/>
+          <w:numId w:val="22"/>
+        </w:numPr>
+      </w:pPr>
+      <w:r>
+        <w:t xml:space="preserve">Der </w:t>
+      </w:r>
+      <w:r>
+        <w:t xml:space="preserve">Chart </w:t>
+      </w:r>
+      <w:r>
+        <w:t xml:space="preserve">Funktionsname an sich ist nicht relevant, da die Funktion vom Dashboard System über .NET </w:t>
+      </w:r>
+      <w:proofErr w:type="spellStart"/>
+      <w:r>
+        <w:t>Reflection</w:t>
+      </w:r>
+      <w:proofErr w:type="spellEnd"/>
+      <w:r>
+        <w:t xml:space="preserve"> aufgerufen wird.</w:t>
+      </w:r>
+      <w:r>
+        <w:br/>
+        <w:t>Einzig der Rückgabewert muss vom Typ „</w:t>
+      </w:r>
+      <w:proofErr w:type="spellStart"/>
+      <w:r>
+        <w:t>ChartItemsPackage</w:t>
+      </w:r>
+      <w:proofErr w:type="spellEnd"/>
+      <w:r>
+        <w:t>“ sein.</w:t>
+      </w:r>
+      <w:r>
+        <w:br/>
+        <w:t>Dies ist eine Datenstruktur, die sämtliche aufbereitete Chart-Daten enthält.</w:t>
+      </w:r>
+    </w:p>
+    <w:p>
+      <w:pPr>
+        <w:spacing w:after="0" w:line="240" w:lineRule="auto"/>
+        <w:ind w:left="0"/>
+      </w:pPr>
+      <w:r>
+        <w:br w:type="page"/>
+      </w:r>
+    </w:p>
+    <w:p>
+      <w:pPr>
+        <w:pStyle w:val="berschrift1"/>
+      </w:pPr>
+      <w:bookmarkStart w:id="23" w:name="_Toc430007446"/>
+      <w:r>
+        <w:lastRenderedPageBreak/>
+        <w:t>Administration</w:t>
+      </w:r>
+      <w:bookmarkEnd w:id="23"/>
+    </w:p>
+    <w:p>
+      <w:pPr>
+        <w:pStyle w:val="berschrift2"/>
+      </w:pPr>
+      <w:bookmarkStart w:id="24" w:name="_Toc430007447"/>
+      <w:r>
+        <w:t>Kunden bezogene Dashboard Aktivierung</w:t>
+      </w:r>
+      <w:bookmarkEnd w:id="24"/>
+    </w:p>
+    <w:p>
+      <w:r>
+        <w:rPr>
+          <w:noProof/>
+        </w:rPr>
+        <w:drawing>
+          <wp:inline distT="0" distB="0" distL="0" distR="0">
+            <wp:extent cx="4121629" cy="2615333"/>
+            <wp:effectExtent l="19050" t="0" r="0" b="0"/>
+            <wp:docPr id="49" name="Bild 49"/>
+            <wp:cNvGraphicFramePr>
+              <a:graphicFrameLocks xmlns:a="http://schemas.openxmlformats.org/drawingml/2006/main" noChangeAspect="1"/>
+            </wp:cNvGraphicFramePr>
+            <a:graphic xmlns:a="http://schemas.openxmlformats.org/drawingml/2006/main">
+              <a:graphicData uri="http://schemas.openxmlformats.org/drawingml/2006/picture">
+                <pic:pic xmlns:pic="http://schemas.openxmlformats.org/drawingml/2006/picture">
+                  <pic:nvPicPr>
+                    <pic:cNvPr id="0" name="Picture 49"/>
+                    <pic:cNvPicPr>
+                      <a:picLocks noChangeAspect="1" noChangeArrowheads="1"/>
+                    </pic:cNvPicPr>
+                  </pic:nvPicPr>
+                  <pic:blipFill>
+                    <a:blip r:embed="rId26"/>
+                    <a:srcRect/>
+                    <a:stretch>
+                      <a:fillRect/>
+                    </a:stretch>
+                  </pic:blipFill>
+                  <pic:spPr bwMode="auto">
+                    <a:xfrm>
+                      <a:off x="0" y="0"/>
+                      <a:ext cx="4123361" cy="2616432"/>
+                    </a:xfrm>
+                    <a:prstGeom prst="rect">
+                      <a:avLst/>
+                    </a:prstGeom>
+                    <a:noFill/>
+                    <a:ln w="9525">
+                      <a:noFill/>
+                      <a:miter lim="800000"/>
+                      <a:headEnd/>
+                      <a:tailEnd/>
+                    </a:ln>
+                  </pic:spPr>
+                </pic:pic>
+              </a:graphicData>
+            </a:graphic>
+          </wp:inline>
+        </w:drawing>
+      </w:r>
+      <w:r>
+        <w:br/>
+      </w:r>
+    </w:p>
+    <w:p>
+      <w:pPr>
+        <w:pStyle w:val="Listenabsatz"/>
+        <w:numPr>
+          <w:ilvl w:val="0"/>
+          <w:numId w:val="23"/>
+        </w:numPr>
+      </w:pPr>
+      <w:r>
+        <w:t>Die Aktivierung des Dashboard</w:t>
+      </w:r>
+      <w:r>
+        <w:t>s</w:t>
+      </w:r>
+      <w:r>
+        <w:t xml:space="preserve"> für einen Kunden erfolgt im Web über die Kunden Administration.</w:t>
+      </w:r>
+      <w:r>
+        <w:br/>
+        <w:t>Als Homepage (</w:t>
+      </w:r>
+      <w:proofErr w:type="spellStart"/>
+      <w:r>
+        <w:t>Selection</w:t>
+      </w:r>
+      <w:proofErr w:type="spellEnd"/>
+      <w:r>
+        <w:t xml:space="preserve"> Typ) wird die Variante „Dashboard“ eingestellt.</w:t>
+      </w:r>
+      <w:r>
+        <w:br/>
+      </w:r>
+    </w:p>
+    <w:p>
+      <w:pPr>
+        <w:pStyle w:val="Listenabsatz"/>
+        <w:numPr>
+          <w:ilvl w:val="0"/>
+          <w:numId w:val="23"/>
+        </w:numPr>
+      </w:pPr>
+      <w:r>
+        <w:t xml:space="preserve">Die Homepage </w:t>
+      </w:r>
+      <w:proofErr w:type="spellStart"/>
+      <w:r>
+        <w:t>Url</w:t>
+      </w:r>
+      <w:proofErr w:type="spellEnd"/>
+      <w:r>
+        <w:t xml:space="preserve"> ist fest vorgegeben und kann bei Variante „Dashboard“ nicht editiert werden.</w:t>
+      </w:r>
+    </w:p>
+    <w:p>
+      <w:pPr>
+        <w:pStyle w:val="Listenabsatz"/>
+        <w:ind w:left="928"/>
+      </w:pPr>
+    </w:p>
+    <w:p>
+      <w:pPr>
+        <w:pStyle w:val="berschrift2"/>
+      </w:pPr>
+      <w:bookmarkStart w:id="25" w:name="_Toc430007448"/>
+      <w:r>
+        <w:t xml:space="preserve">User bezogene </w:t>
+      </w:r>
+      <w:r>
+        <w:t xml:space="preserve">Chart </w:t>
+      </w:r>
+      <w:r>
+        <w:t>Aktivierung</w:t>
+      </w:r>
+      <w:bookmarkEnd w:id="25"/>
+    </w:p>
+    <w:p>
+      <w:r>
+        <w:t xml:space="preserve">Die User bezogene </w:t>
+      </w:r>
+      <w:r>
+        <w:t xml:space="preserve">Chart </w:t>
+      </w:r>
+      <w:r>
+        <w:t xml:space="preserve">Aktivierung erfolgt voll automatisch, </w:t>
+      </w:r>
+      <w:r>
+        <w:t xml:space="preserve">weil die </w:t>
+      </w:r>
+      <w:r>
+        <w:t xml:space="preserve">dem User auf seinem Dashboard zur Verfügung gestellten Charts von </w:t>
+      </w:r>
+      <w:r>
+        <w:t xml:space="preserve">den </w:t>
+      </w:r>
+      <w:r>
+        <w:t xml:space="preserve">Anwendungsberechtigungen </w:t>
+      </w:r>
+      <w:r>
+        <w:t xml:space="preserve">des Users </w:t>
+      </w:r>
+      <w:r>
+        <w:t>gesteuert werden.</w:t>
+      </w:r>
+      <w:r>
+        <w:br/>
+        <w:t xml:space="preserve">Charts mit zugrunde liegenden Applikationen, für die der User keine Berechtigung hat, werden dem User im Dashboard </w:t>
+      </w:r>
+      <w:r>
+        <w:t xml:space="preserve">auch </w:t>
+      </w:r>
+      <w:r>
+        <w:t>gar nicht zur Auswahl angeboten.</w:t>
+      </w:r>
+    </w:p>
+    <w:p/>
     <w:sectPr>
-      <w:headerReference w:type="default" r:id="rId17"/>
-      <w:footerReference w:type="default" r:id="rId18"/>
+      <w:headerReference w:type="default" r:id="rId27"/>
+      <w:footerReference w:type="default" r:id="rId28"/>
       <w:pgSz w:w="11906" w:h="16838"/>
-      <w:pgMar w:top="1959" w:right="282" w:bottom="709" w:left="1417" w:header="708" w:footer="227" w:gutter="0"/>
+      <w:pgMar w:top="1843" w:right="282" w:bottom="709" w:left="1417" w:header="708" w:footer="227" w:gutter="0"/>
       <w:cols w:space="708"/>
       <w:docGrid w:linePitch="360"/>
     </w:sectPr>
@@ -2663,7 +5110,7 @@
     </w:r>
     <w:fldSimple w:instr=" PAGE   \* MERGEFORMAT ">
       <w:r>
-        <w:t>1</w:t>
+        <w:t>15</w:t>
       </w:r>
     </w:fldSimple>
     <w:r>
@@ -2671,7 +5118,7 @@
     </w:r>
     <w:fldSimple w:instr=" NUMPAGES   \* MERGEFORMAT ">
       <w:r>
-        <w:t>8</w:t>
+        <w:t>15</w:t>
       </w:r>
     </w:fldSimple>
     <w:r>
@@ -2840,8 +5287,8 @@
   <w:abstractNum w:abstractNumId="0">
     <w:nsid w:val="06CD0775"/>
     <w:multiLevelType w:val="hybridMultilevel"/>
-    <w:tmpl w:val="64102C30"/>
-    <w:lvl w:ilvl="0" w:tplc="C81EE276">
+    <w:tmpl w:val="5BD20B1E"/>
+    <w:lvl w:ilvl="0" w:tplc="C1A43D42">
       <w:start w:val="1"/>
       <w:numFmt w:val="decimal"/>
       <w:lvlText w:val="%1)"/>
@@ -2851,6 +5298,8 @@
       </w:pPr>
       <w:rPr>
         <w:rFonts w:hint="default"/>
+        <w:b/>
+        <w:color w:val="FF0000"/>
       </w:rPr>
     </w:lvl>
     <w:lvl w:ilvl="1" w:tplc="04070019" w:tentative="1">
@@ -2927,6 +5376,97 @@
     </w:lvl>
   </w:abstractNum>
   <w:abstractNum w:abstractNumId="1">
+    <w:nsid w:val="0C5C46C1"/>
+    <w:multiLevelType w:val="hybridMultilevel"/>
+    <w:tmpl w:val="61E4CAB0"/>
+    <w:lvl w:ilvl="0" w:tplc="63DA3526">
+      <w:start w:val="1"/>
+      <w:numFmt w:val="decimal"/>
+      <w:lvlText w:val="%1)"/>
+      <w:lvlJc w:val="left"/>
+      <w:pPr>
+        <w:ind w:left="1069" w:hanging="360"/>
+      </w:pPr>
+      <w:rPr>
+        <w:rFonts w:hint="default"/>
+        <w:b/>
+        <w:color w:val="FF0000"/>
+      </w:rPr>
+    </w:lvl>
+    <w:lvl w:ilvl="1" w:tplc="04070019" w:tentative="1">
+      <w:start w:val="1"/>
+      <w:numFmt w:val="lowerLetter"/>
+      <w:lvlText w:val="%2."/>
+      <w:lvlJc w:val="left"/>
+      <w:pPr>
+        <w:ind w:left="1789" w:hanging="360"/>
+      </w:pPr>
+    </w:lvl>
+    <w:lvl w:ilvl="2" w:tplc="0407001B" w:tentative="1">
+      <w:start w:val="1"/>
+      <w:numFmt w:val="lowerRoman"/>
+      <w:lvlText w:val="%3."/>
+      <w:lvlJc w:val="right"/>
+      <w:pPr>
+        <w:ind w:left="2509" w:hanging="180"/>
+      </w:pPr>
+    </w:lvl>
+    <w:lvl w:ilvl="3" w:tplc="0407000F" w:tentative="1">
+      <w:start w:val="1"/>
+      <w:numFmt w:val="decimal"/>
+      <w:lvlText w:val="%4."/>
+      <w:lvlJc w:val="left"/>
+      <w:pPr>
+        <w:ind w:left="3229" w:hanging="360"/>
+      </w:pPr>
+    </w:lvl>
+    <w:lvl w:ilvl="4" w:tplc="04070019" w:tentative="1">
+      <w:start w:val="1"/>
+      <w:numFmt w:val="lowerLetter"/>
+      <w:lvlText w:val="%5."/>
+      <w:lvlJc w:val="left"/>
+      <w:pPr>
+        <w:ind w:left="3949" w:hanging="360"/>
+      </w:pPr>
+    </w:lvl>
+    <w:lvl w:ilvl="5" w:tplc="0407001B" w:tentative="1">
+      <w:start w:val="1"/>
+      <w:numFmt w:val="lowerRoman"/>
+      <w:lvlText w:val="%6."/>
+      <w:lvlJc w:val="right"/>
+      <w:pPr>
+        <w:ind w:left="4669" w:hanging="180"/>
+      </w:pPr>
+    </w:lvl>
+    <w:lvl w:ilvl="6" w:tplc="0407000F" w:tentative="1">
+      <w:start w:val="1"/>
+      <w:numFmt w:val="decimal"/>
+      <w:lvlText w:val="%7."/>
+      <w:lvlJc w:val="left"/>
+      <w:pPr>
+        <w:ind w:left="5389" w:hanging="360"/>
+      </w:pPr>
+    </w:lvl>
+    <w:lvl w:ilvl="7" w:tplc="04070019" w:tentative="1">
+      <w:start w:val="1"/>
+      <w:numFmt w:val="lowerLetter"/>
+      <w:lvlText w:val="%8."/>
+      <w:lvlJc w:val="left"/>
+      <w:pPr>
+        <w:ind w:left="6109" w:hanging="360"/>
+      </w:pPr>
+    </w:lvl>
+    <w:lvl w:ilvl="8" w:tplc="0407001B" w:tentative="1">
+      <w:start w:val="1"/>
+      <w:numFmt w:val="lowerRoman"/>
+      <w:lvlText w:val="%9."/>
+      <w:lvlJc w:val="right"/>
+      <w:pPr>
+        <w:ind w:left="6829" w:hanging="180"/>
+      </w:pPr>
+    </w:lvl>
+  </w:abstractNum>
+  <w:abstractNum w:abstractNumId="2">
     <w:nsid w:val="0C8D1E31"/>
     <w:multiLevelType w:val="hybridMultilevel"/>
     <w:tmpl w:val="15D6106C"/>
@@ -3039,11 +5579,11 @@
       </w:rPr>
     </w:lvl>
   </w:abstractNum>
-  <w:abstractNum w:abstractNumId="2">
+  <w:abstractNum w:abstractNumId="3">
     <w:nsid w:val="0E3F3188"/>
     <w:multiLevelType w:val="hybridMultilevel"/>
-    <w:tmpl w:val="EE943D5E"/>
-    <w:lvl w:ilvl="0" w:tplc="05002D58">
+    <w:tmpl w:val="61E4CAB0"/>
+    <w:lvl w:ilvl="0" w:tplc="63DA3526">
       <w:start w:val="1"/>
       <w:numFmt w:val="decimal"/>
       <w:lvlText w:val="%1)"/>
@@ -3053,6 +5593,8 @@
       </w:pPr>
       <w:rPr>
         <w:rFonts w:hint="default"/>
+        <w:b/>
+        <w:color w:val="FF0000"/>
       </w:rPr>
     </w:lvl>
     <w:lvl w:ilvl="1" w:tplc="04070019" w:tentative="1">
@@ -3128,7 +5670,7 @@
       </w:pPr>
     </w:lvl>
   </w:abstractNum>
-  <w:abstractNum w:abstractNumId="3">
+  <w:abstractNum w:abstractNumId="4">
     <w:nsid w:val="0F1D6E04"/>
     <w:multiLevelType w:val="hybridMultilevel"/>
     <w:tmpl w:val="54629680"/>
@@ -3241,7 +5783,98 @@
       </w:rPr>
     </w:lvl>
   </w:abstractNum>
-  <w:abstractNum w:abstractNumId="4">
+  <w:abstractNum w:abstractNumId="5">
+    <w:nsid w:val="16FD2C5F"/>
+    <w:multiLevelType w:val="hybridMultilevel"/>
+    <w:tmpl w:val="2C507CF4"/>
+    <w:lvl w:ilvl="0" w:tplc="01FC9EBC">
+      <w:start w:val="1"/>
+      <w:numFmt w:val="decimal"/>
+      <w:lvlText w:val="%1)"/>
+      <w:lvlJc w:val="left"/>
+      <w:pPr>
+        <w:ind w:left="928" w:hanging="360"/>
+      </w:pPr>
+      <w:rPr>
+        <w:rFonts w:hint="default"/>
+        <w:b/>
+        <w:color w:val="FF0000"/>
+      </w:rPr>
+    </w:lvl>
+    <w:lvl w:ilvl="1" w:tplc="04070019" w:tentative="1">
+      <w:start w:val="1"/>
+      <w:numFmt w:val="lowerLetter"/>
+      <w:lvlText w:val="%2."/>
+      <w:lvlJc w:val="left"/>
+      <w:pPr>
+        <w:ind w:left="1648" w:hanging="360"/>
+      </w:pPr>
+    </w:lvl>
+    <w:lvl w:ilvl="2" w:tplc="0407001B" w:tentative="1">
+      <w:start w:val="1"/>
+      <w:numFmt w:val="lowerRoman"/>
+      <w:lvlText w:val="%3."/>
+      <w:lvlJc w:val="right"/>
+      <w:pPr>
+        <w:ind w:left="2368" w:hanging="180"/>
+      </w:pPr>
+    </w:lvl>
+    <w:lvl w:ilvl="3" w:tplc="0407000F" w:tentative="1">
+      <w:start w:val="1"/>
+      <w:numFmt w:val="decimal"/>
+      <w:lvlText w:val="%4."/>
+      <w:lvlJc w:val="left"/>
+      <w:pPr>
+        <w:ind w:left="3088" w:hanging="360"/>
+      </w:pPr>
+    </w:lvl>
+    <w:lvl w:ilvl="4" w:tplc="04070019" w:tentative="1">
+      <w:start w:val="1"/>
+      <w:numFmt w:val="lowerLetter"/>
+      <w:lvlText w:val="%5."/>
+      <w:lvlJc w:val="left"/>
+      <w:pPr>
+        <w:ind w:left="3808" w:hanging="360"/>
+      </w:pPr>
+    </w:lvl>
+    <w:lvl w:ilvl="5" w:tplc="0407001B" w:tentative="1">
+      <w:start w:val="1"/>
+      <w:numFmt w:val="lowerRoman"/>
+      <w:lvlText w:val="%6."/>
+      <w:lvlJc w:val="right"/>
+      <w:pPr>
+        <w:ind w:left="4528" w:hanging="180"/>
+      </w:pPr>
+    </w:lvl>
+    <w:lvl w:ilvl="6" w:tplc="0407000F" w:tentative="1">
+      <w:start w:val="1"/>
+      <w:numFmt w:val="decimal"/>
+      <w:lvlText w:val="%7."/>
+      <w:lvlJc w:val="left"/>
+      <w:pPr>
+        <w:ind w:left="5248" w:hanging="360"/>
+      </w:pPr>
+    </w:lvl>
+    <w:lvl w:ilvl="7" w:tplc="04070019" w:tentative="1">
+      <w:start w:val="1"/>
+      <w:numFmt w:val="lowerLetter"/>
+      <w:lvlText w:val="%8."/>
+      <w:lvlJc w:val="left"/>
+      <w:pPr>
+        <w:ind w:left="5968" w:hanging="360"/>
+      </w:pPr>
+    </w:lvl>
+    <w:lvl w:ilvl="8" w:tplc="0407001B" w:tentative="1">
+      <w:start w:val="1"/>
+      <w:numFmt w:val="lowerRoman"/>
+      <w:lvlText w:val="%9."/>
+      <w:lvlJc w:val="right"/>
+      <w:pPr>
+        <w:ind w:left="6688" w:hanging="180"/>
+      </w:pPr>
+    </w:lvl>
+  </w:abstractNum>
+  <w:abstractNum w:abstractNumId="6">
     <w:nsid w:val="1D963A46"/>
     <w:multiLevelType w:val="hybridMultilevel"/>
     <w:tmpl w:val="7B26D3E0"/>
@@ -3354,7 +5987,98 @@
       </w:rPr>
     </w:lvl>
   </w:abstractNum>
-  <w:abstractNum w:abstractNumId="5">
+  <w:abstractNum w:abstractNumId="7">
+    <w:nsid w:val="302A6DFD"/>
+    <w:multiLevelType w:val="hybridMultilevel"/>
+    <w:tmpl w:val="48BA9556"/>
+    <w:lvl w:ilvl="0" w:tplc="780E13C6">
+      <w:start w:val="1"/>
+      <w:numFmt w:val="decimal"/>
+      <w:lvlText w:val="%1)"/>
+      <w:lvlJc w:val="left"/>
+      <w:pPr>
+        <w:ind w:left="928" w:hanging="360"/>
+      </w:pPr>
+      <w:rPr>
+        <w:rFonts w:hint="default"/>
+        <w:b/>
+        <w:color w:val="FF0000"/>
+      </w:rPr>
+    </w:lvl>
+    <w:lvl w:ilvl="1" w:tplc="04070019" w:tentative="1">
+      <w:start w:val="1"/>
+      <w:numFmt w:val="lowerLetter"/>
+      <w:lvlText w:val="%2."/>
+      <w:lvlJc w:val="left"/>
+      <w:pPr>
+        <w:ind w:left="1789" w:hanging="360"/>
+      </w:pPr>
+    </w:lvl>
+    <w:lvl w:ilvl="2" w:tplc="0407001B" w:tentative="1">
+      <w:start w:val="1"/>
+      <w:numFmt w:val="lowerRoman"/>
+      <w:lvlText w:val="%3."/>
+      <w:lvlJc w:val="right"/>
+      <w:pPr>
+        <w:ind w:left="2509" w:hanging="180"/>
+      </w:pPr>
+    </w:lvl>
+    <w:lvl w:ilvl="3" w:tplc="0407000F" w:tentative="1">
+      <w:start w:val="1"/>
+      <w:numFmt w:val="decimal"/>
+      <w:lvlText w:val="%4."/>
+      <w:lvlJc w:val="left"/>
+      <w:pPr>
+        <w:ind w:left="3229" w:hanging="360"/>
+      </w:pPr>
+    </w:lvl>
+    <w:lvl w:ilvl="4" w:tplc="04070019" w:tentative="1">
+      <w:start w:val="1"/>
+      <w:numFmt w:val="lowerLetter"/>
+      <w:lvlText w:val="%5."/>
+      <w:lvlJc w:val="left"/>
+      <w:pPr>
+        <w:ind w:left="3949" w:hanging="360"/>
+      </w:pPr>
+    </w:lvl>
+    <w:lvl w:ilvl="5" w:tplc="0407001B" w:tentative="1">
+      <w:start w:val="1"/>
+      <w:numFmt w:val="lowerRoman"/>
+      <w:lvlText w:val="%6."/>
+      <w:lvlJc w:val="right"/>
+      <w:pPr>
+        <w:ind w:left="4669" w:hanging="180"/>
+      </w:pPr>
+    </w:lvl>
+    <w:lvl w:ilvl="6" w:tplc="0407000F" w:tentative="1">
+      <w:start w:val="1"/>
+      <w:numFmt w:val="decimal"/>
+      <w:lvlText w:val="%7."/>
+      <w:lvlJc w:val="left"/>
+      <w:pPr>
+        <w:ind w:left="5389" w:hanging="360"/>
+      </w:pPr>
+    </w:lvl>
+    <w:lvl w:ilvl="7" w:tplc="04070019" w:tentative="1">
+      <w:start w:val="1"/>
+      <w:numFmt w:val="lowerLetter"/>
+      <w:lvlText w:val="%8."/>
+      <w:lvlJc w:val="left"/>
+      <w:pPr>
+        <w:ind w:left="6109" w:hanging="360"/>
+      </w:pPr>
+    </w:lvl>
+    <w:lvl w:ilvl="8" w:tplc="0407001B" w:tentative="1">
+      <w:start w:val="1"/>
+      <w:numFmt w:val="lowerRoman"/>
+      <w:lvlText w:val="%9."/>
+      <w:lvlJc w:val="right"/>
+      <w:pPr>
+        <w:ind w:left="6829" w:hanging="180"/>
+      </w:pPr>
+    </w:lvl>
+  </w:abstractNum>
+  <w:abstractNum w:abstractNumId="8">
     <w:nsid w:val="30CF251B"/>
     <w:multiLevelType w:val="multilevel"/>
     <w:tmpl w:val="688C22EC"/>
@@ -3476,7 +6200,7 @@
       </w:rPr>
     </w:lvl>
   </w:abstractNum>
-  <w:abstractNum w:abstractNumId="6">
+  <w:abstractNum w:abstractNumId="9">
     <w:nsid w:val="3BDE71C0"/>
     <w:multiLevelType w:val="hybridMultilevel"/>
     <w:tmpl w:val="43C070EE"/>
@@ -3589,7 +6313,7 @@
       </w:pPr>
     </w:lvl>
   </w:abstractNum>
-  <w:abstractNum w:abstractNumId="7">
+  <w:abstractNum w:abstractNumId="10">
     <w:nsid w:val="42C07E82"/>
     <w:multiLevelType w:val="hybridMultilevel"/>
     <w:tmpl w:val="14FC6CA0"/>
@@ -3702,7 +6426,7 @@
       </w:rPr>
     </w:lvl>
   </w:abstractNum>
-  <w:abstractNum w:abstractNumId="8">
+  <w:abstractNum w:abstractNumId="11">
     <w:nsid w:val="4E526B93"/>
     <w:multiLevelType w:val="hybridMultilevel"/>
     <w:tmpl w:val="0734C986"/>
@@ -3815,7 +6539,7 @@
       </w:rPr>
     </w:lvl>
   </w:abstractNum>
-  <w:abstractNum w:abstractNumId="9">
+  <w:abstractNum w:abstractNumId="12">
     <w:nsid w:val="610E2D35"/>
     <w:multiLevelType w:val="hybridMultilevel"/>
     <w:tmpl w:val="F01271F2"/>
@@ -3928,7 +6652,7 @@
       </w:rPr>
     </w:lvl>
   </w:abstractNum>
-  <w:abstractNum w:abstractNumId="10">
+  <w:abstractNum w:abstractNumId="13">
     <w:nsid w:val="65DF6619"/>
     <w:multiLevelType w:val="hybridMultilevel"/>
     <w:tmpl w:val="25BACE36"/>
@@ -4040,7 +6764,7 @@
       </w:rPr>
     </w:lvl>
   </w:abstractNum>
-  <w:abstractNum w:abstractNumId="11">
+  <w:abstractNum w:abstractNumId="14">
     <w:nsid w:val="7D771EC3"/>
     <w:multiLevelType w:val="hybridMultilevel"/>
     <w:tmpl w:val="7B420AD8"/>
@@ -4153,7 +6877,7 @@
       </w:rPr>
     </w:lvl>
   </w:abstractNum>
-  <w:abstractNum w:abstractNumId="12">
+  <w:abstractNum w:abstractNumId="15">
     <w:nsid w:val="7FBA5C14"/>
     <w:multiLevelType w:val="hybridMultilevel"/>
     <w:tmpl w:val="54F46950"/>
@@ -4267,25 +6991,25 @@
     </w:lvl>
   </w:abstractNum>
   <w:num w:numId="1">
-    <w:abstractNumId w:val="7"/>
+    <w:abstractNumId w:val="10"/>
   </w:num>
   <w:num w:numId="2">
+    <w:abstractNumId w:val="14"/>
+  </w:num>
+  <w:num w:numId="3">
+    <w:abstractNumId w:val="15"/>
+  </w:num>
+  <w:num w:numId="4">
+    <w:abstractNumId w:val="6"/>
+  </w:num>
+  <w:num w:numId="5">
+    <w:abstractNumId w:val="8"/>
+  </w:num>
+  <w:num w:numId="6">
     <w:abstractNumId w:val="11"/>
   </w:num>
-  <w:num w:numId="3">
-    <w:abstractNumId w:val="12"/>
-  </w:num>
-  <w:num w:numId="4">
-    <w:abstractNumId w:val="4"/>
-  </w:num>
-  <w:num w:numId="5">
-    <w:abstractNumId w:val="5"/>
-  </w:num>
-  <w:num w:numId="6">
+  <w:num w:numId="7">
     <w:abstractNumId w:val="8"/>
-  </w:num>
-  <w:num w:numId="7">
-    <w:abstractNumId w:val="5"/>
     <w:lvlOverride w:ilvl="0">
       <w:startOverride w:val="1"/>
     </w:lvlOverride>
@@ -4315,13 +7039,13 @@
     </w:lvlOverride>
   </w:num>
   <w:num w:numId="8">
-    <w:abstractNumId w:val="10"/>
+    <w:abstractNumId w:val="13"/>
   </w:num>
   <w:num w:numId="9">
-    <w:abstractNumId w:val="1"/>
+    <w:abstractNumId w:val="2"/>
   </w:num>
   <w:num w:numId="10">
-    <w:abstractNumId w:val="5"/>
+    <w:abstractNumId w:val="8"/>
     <w:lvlOverride w:ilvl="0">
       <w:startOverride w:val="1"/>
     </w:lvlOverride>
@@ -4351,13 +7075,13 @@
     </w:lvlOverride>
   </w:num>
   <w:num w:numId="11">
-    <w:abstractNumId w:val="9"/>
+    <w:abstractNumId w:val="12"/>
   </w:num>
   <w:num w:numId="12">
-    <w:abstractNumId w:val="3"/>
+    <w:abstractNumId w:val="4"/>
   </w:num>
   <w:num w:numId="13">
-    <w:abstractNumId w:val="6"/>
+    <w:abstractNumId w:val="9"/>
     <w:lvlOverride w:ilvl="0"/>
     <w:lvlOverride w:ilvl="1">
       <w:startOverride w:val="1"/>
@@ -4388,7 +7112,139 @@
     <w:abstractNumId w:val="0"/>
   </w:num>
   <w:num w:numId="15">
-    <w:abstractNumId w:val="2"/>
+    <w:abstractNumId w:val="3"/>
+  </w:num>
+  <w:num w:numId="16">
+    <w:abstractNumId w:val="9"/>
+  </w:num>
+  <w:num w:numId="17">
+    <w:abstractNumId w:val="8"/>
+    <w:lvlOverride w:ilvl="0">
+      <w:startOverride w:val="1"/>
+    </w:lvlOverride>
+    <w:lvlOverride w:ilvl="1">
+      <w:startOverride w:val="1"/>
+    </w:lvlOverride>
+    <w:lvlOverride w:ilvl="2">
+      <w:startOverride w:val="1"/>
+    </w:lvlOverride>
+    <w:lvlOverride w:ilvl="3">
+      <w:startOverride w:val="1"/>
+    </w:lvlOverride>
+    <w:lvlOverride w:ilvl="4">
+      <w:startOverride w:val="1"/>
+    </w:lvlOverride>
+    <w:lvlOverride w:ilvl="5">
+      <w:startOverride w:val="1"/>
+    </w:lvlOverride>
+    <w:lvlOverride w:ilvl="6">
+      <w:startOverride w:val="1"/>
+    </w:lvlOverride>
+    <w:lvlOverride w:ilvl="7">
+      <w:startOverride w:val="1"/>
+    </w:lvlOverride>
+    <w:lvlOverride w:ilvl="8">
+      <w:startOverride w:val="1"/>
+    </w:lvlOverride>
+  </w:num>
+  <w:num w:numId="18">
+    <w:abstractNumId w:val="8"/>
+    <w:lvlOverride w:ilvl="0">
+      <w:startOverride w:val="1"/>
+    </w:lvlOverride>
+    <w:lvlOverride w:ilvl="1">
+      <w:startOverride w:val="1"/>
+    </w:lvlOverride>
+    <w:lvlOverride w:ilvl="2">
+      <w:startOverride w:val="1"/>
+    </w:lvlOverride>
+    <w:lvlOverride w:ilvl="3">
+      <w:startOverride w:val="1"/>
+    </w:lvlOverride>
+    <w:lvlOverride w:ilvl="4">
+      <w:startOverride w:val="1"/>
+    </w:lvlOverride>
+    <w:lvlOverride w:ilvl="5">
+      <w:startOverride w:val="1"/>
+    </w:lvlOverride>
+    <w:lvlOverride w:ilvl="6">
+      <w:startOverride w:val="1"/>
+    </w:lvlOverride>
+    <w:lvlOverride w:ilvl="7">
+      <w:startOverride w:val="1"/>
+    </w:lvlOverride>
+    <w:lvlOverride w:ilvl="8">
+      <w:startOverride w:val="1"/>
+    </w:lvlOverride>
+  </w:num>
+  <w:num w:numId="19">
+    <w:abstractNumId w:val="8"/>
+    <w:lvlOverride w:ilvl="0">
+      <w:startOverride w:val="1"/>
+    </w:lvlOverride>
+    <w:lvlOverride w:ilvl="1">
+      <w:startOverride w:val="1"/>
+    </w:lvlOverride>
+    <w:lvlOverride w:ilvl="2">
+      <w:startOverride w:val="1"/>
+    </w:lvlOverride>
+    <w:lvlOverride w:ilvl="3">
+      <w:startOverride w:val="1"/>
+    </w:lvlOverride>
+    <w:lvlOverride w:ilvl="4">
+      <w:startOverride w:val="1"/>
+    </w:lvlOverride>
+    <w:lvlOverride w:ilvl="5">
+      <w:startOverride w:val="1"/>
+    </w:lvlOverride>
+    <w:lvlOverride w:ilvl="6">
+      <w:startOverride w:val="1"/>
+    </w:lvlOverride>
+    <w:lvlOverride w:ilvl="7">
+      <w:startOverride w:val="1"/>
+    </w:lvlOverride>
+    <w:lvlOverride w:ilvl="8">
+      <w:startOverride w:val="1"/>
+    </w:lvlOverride>
+  </w:num>
+  <w:num w:numId="20">
+    <w:abstractNumId w:val="1"/>
+  </w:num>
+  <w:num w:numId="21">
+    <w:abstractNumId w:val="8"/>
+    <w:lvlOverride w:ilvl="0">
+      <w:startOverride w:val="1"/>
+    </w:lvlOverride>
+    <w:lvlOverride w:ilvl="1">
+      <w:startOverride w:val="1"/>
+    </w:lvlOverride>
+    <w:lvlOverride w:ilvl="2">
+      <w:startOverride w:val="1"/>
+    </w:lvlOverride>
+    <w:lvlOverride w:ilvl="3">
+      <w:startOverride w:val="1"/>
+    </w:lvlOverride>
+    <w:lvlOverride w:ilvl="4">
+      <w:startOverride w:val="1"/>
+    </w:lvlOverride>
+    <w:lvlOverride w:ilvl="5">
+      <w:startOverride w:val="1"/>
+    </w:lvlOverride>
+    <w:lvlOverride w:ilvl="6">
+      <w:startOverride w:val="1"/>
+    </w:lvlOverride>
+    <w:lvlOverride w:ilvl="7">
+      <w:startOverride w:val="1"/>
+    </w:lvlOverride>
+    <w:lvlOverride w:ilvl="8">
+      <w:startOverride w:val="1"/>
+    </w:lvlOverride>
+  </w:num>
+  <w:num w:numId="22">
+    <w:abstractNumId w:val="7"/>
+  </w:num>
+  <w:num w:numId="23">
+    <w:abstractNumId w:val="5"/>
   </w:num>
 </w:numbering>
 </file>
@@ -4780,6 +7636,7 @@
   <w:style w:type="character" w:default="1" w:styleId="Absatz-Standardschriftart">
     <w:name w:val="Default Paragraph Font"/>
     <w:uiPriority w:val="1"/>
+    <w:semiHidden/>
     <w:unhideWhenUsed/>
   </w:style>
   <w:style w:type="table" w:default="1" w:styleId="NormaleTabelle">
@@ -5050,7 +7907,6 @@
     <w:basedOn w:val="berschrift1"/>
     <w:next w:val="Standard"/>
     <w:uiPriority w:val="39"/>
-    <w:semiHidden/>
     <w:unhideWhenUsed/>
     <w:qFormat/>
     <w:rsid w:val="00042C8A"/>
@@ -5609,7 +8465,7 @@
 </file>
 
 <file path=customXml/itemProps1.xml><?xml version="1.0" encoding="utf-8"?>
-<ds:datastoreItem xmlns:ds="http://schemas.openxmlformats.org/officeDocument/2006/customXml" ds:itemID="{FBB7BC4E-744F-4AE8-AC58-41284E4E93B9}">
+<ds:datastoreItem xmlns:ds="http://schemas.openxmlformats.org/officeDocument/2006/customXml" ds:itemID="{36A3A649-17EA-43C8-9CB3-BF3E7167BCE9}">
   <ds:schemaRefs>
     <ds:schemaRef ds:uri="http://schemas.openxmlformats.org/officeDocument/2006/bibliography"/>
   </ds:schemaRefs>

</xml_diff>

<commit_message>
Dashboard manual, minor changes
</commit_message>
<xml_diff>
--- a/Jahresziele/2015/Dashboard/Dashboard Handbuch.docx
+++ b/Jahresziele/2015/Dashboard/Dashboard Handbuch.docx
@@ -2384,28 +2384,12 @@
     </w:p>
     <w:p>
       <w:r>
-        <w:t>Ziel ist es, für eine personalisierbare und kundenbezogene Dashboard Homepage den architektonischen .NET Unterbau zu entwickeln, mit dem Zweck der schnellen Integration neuer, sowie bestehender Web-Reports als Chart-Komponenten  bzw.  „</w:t>
-      </w:r>
-      <w:proofErr w:type="spellStart"/>
-      <w:r>
-        <w:t>Widgets</w:t>
-      </w:r>
-      <w:proofErr w:type="spellEnd"/>
-      <w:r>
-        <w:t>“ .</w:t>
-      </w:r>
-    </w:p>
-    <w:p>
-      <w:r>
-        <w:t xml:space="preserve">Verschiedene Chart-Typen, wie z. B. Balken- und Kreisdiagramme sollen dabei ebenso unterstützt werden, wie die benutzerfreundliche Anordnungsmöglichkeit der einzelnen Dashboard Komponenten (Reihenfolge ändern, sowie das Ein- und Ausblenden einzelner Charts, ggfls. eine Kommentarfunktion für den User, </w:t>
-      </w:r>
-      <w:proofErr w:type="spellStart"/>
-      <w:r>
-        <w:t>etc</w:t>
-      </w:r>
-      <w:proofErr w:type="spellEnd"/>
-      <w:r>
-        <w:t>).</w:t>
+        <w:t>Ziel ist es, für eine personalisierbare und kundenbezogene Dashboard Homepage den architektonischen .NET Unterbau zu entwickeln, mit dem Zweck der schnellen Integration neuer, sowie bestehender Web-Reports als Chart-Komponenten  bzw.  „Widgets“ .</w:t>
+      </w:r>
+    </w:p>
+    <w:p>
+      <w:r>
+        <w:t>Verschiedene Chart-Typen, wie z. B. Balken- und Kreisdiagramme sollen dabei ebenso unterstützt werden, wie die benutzerfreundliche Anordnungsmöglichkeit der einzelnen Dashboard Komponenten (Reihenfolge ändern, sowie das Ein- und Ausblenden einzelner Charts, ggfls. eine Kommentarfunktion für den User, etc).</w:t>
       </w:r>
     </w:p>
     <w:p>
@@ -2416,15 +2400,7 @@
         <w:br/>
       </w:r>
       <w:r>
-        <w:t xml:space="preserve">(Art des Charts, Titel, Kurzbeschreibung, </w:t>
-      </w:r>
-      <w:proofErr w:type="spellStart"/>
-      <w:r>
-        <w:t>etc</w:t>
-      </w:r>
-      <w:proofErr w:type="spellEnd"/>
-      <w:r>
-        <w:t>).</w:t>
+        <w:t>(Art des Charts, Titel, Kurzbeschreibung, etc).</w:t>
       </w:r>
     </w:p>
     <w:p>
@@ -2508,12 +2484,7 @@
     </w:p>
     <w:p>
       <w:r>
-        <w:t xml:space="preserve">Es soll damit für jeden Web-Entwickler ohne Einarbeitungsaufwand möglich sein, </w:t>
-      </w:r>
-    </w:p>
-    <w:p>
-      <w:r>
-        <w:t>einen neuen Chart mit nur 1 Stunde Aufwand zu entwickeln!</w:t>
+        <w:t>Es soll damit für jeden Web-Entwickler ohne Einarbeitungsaufwand möglich sein, einen neuen Chart mit nur 1 Stunde Aufwand zu entwickeln!</w:t>
       </w:r>
     </w:p>
     <w:p>
@@ -2523,20 +2494,18 @@
     </w:p>
     <w:p>
       <w:r>
-        <w:t>Dieses Jahresziel ist eher „programmier-</w:t>
-      </w:r>
-      <w:proofErr w:type="spellStart"/>
-      <w:r>
-        <w:t>lastig</w:t>
-      </w:r>
-      <w:proofErr w:type="spellEnd"/>
-      <w:r>
-        <w:t xml:space="preserve">“. </w:t>
-      </w:r>
-    </w:p>
-    <w:p>
-      <w:r>
-        <w:t>Es bedarf aufgrund seines Anspruchs der Bereitstellung einer einfachen Programmieranbindung nur einer überschaubaren Dokumentation.</w:t>
+        <w:t xml:space="preserve">Dieses Jahresziel ist eher „programmier-lastig“. </w:t>
+      </w:r>
+    </w:p>
+    <w:p>
+      <w:r>
+        <w:t xml:space="preserve">Es bedarf aufgrund seines Anspruchs der Bereitstellung einer einfachen Programmieranbindung nur einer </w:t>
+      </w:r>
+      <w:r>
+        <w:t>kompakten</w:t>
+      </w:r>
+      <w:r>
+        <w:t xml:space="preserve"> Dokumentation.</w:t>
       </w:r>
     </w:p>
     <w:p>
@@ -2593,21 +2562,7 @@
         <w:rPr>
           <w:lang w:val="en-US"/>
         </w:rPr>
-        <w:t xml:space="preserve">Integration des </w:t>
-      </w:r>
-      <w:proofErr w:type="spellStart"/>
-      <w:r>
-        <w:rPr>
-          <w:lang w:val="en-US"/>
-        </w:rPr>
-        <w:t>Javascript</w:t>
-      </w:r>
-      <w:proofErr w:type="spellEnd"/>
-      <w:r>
-        <w:rPr>
-          <w:lang w:val="en-US"/>
-        </w:rPr>
-        <w:t xml:space="preserve"> Chart Frameworks “Flotr2” (</w:t>
+        <w:t>Integration des Javascript Chart Frameworks “Flotr2” (</w:t>
       </w:r>
       <w:hyperlink r:id="rId9" w:history="1">
         <w:r>
@@ -2636,15 +2591,7 @@
         <w:contextualSpacing w:val="0"/>
       </w:pPr>
       <w:r>
-        <w:t xml:space="preserve">Integration des </w:t>
-      </w:r>
-      <w:proofErr w:type="spellStart"/>
-      <w:r>
-        <w:t>Javascript</w:t>
-      </w:r>
-      <w:proofErr w:type="spellEnd"/>
-      <w:r>
-        <w:t xml:space="preserve"> Dashboard Frameworks  (</w:t>
+        <w:t>Integration des Javascript Dashboard Frameworks  (</w:t>
       </w:r>
       <w:hyperlink r:id="rId10" w:history="1">
         <w:r>
@@ -2679,15 +2626,7 @@
         <w:br/>
       </w:r>
       <w:r>
-        <w:t xml:space="preserve">Es wird damit möglich sein, einen neuen Chart mit nur 1 h Aufwand zu entwickeln (dabei aber die bestehende </w:t>
-      </w:r>
-      <w:proofErr w:type="spellStart"/>
-      <w:r>
-        <w:t>Deployment</w:t>
-      </w:r>
-      <w:proofErr w:type="spellEnd"/>
-      <w:r>
-        <w:t xml:space="preserve"> Logistik berücksichtigend)</w:t>
+        <w:t>Es wird damit möglich sein, einen neuen Chart mit nur 1 h Aufwand zu entwickeln (dabei aber die bestehende Deployment Logistik berücksichtigend)</w:t>
       </w:r>
     </w:p>
     <w:p>
@@ -2701,15 +2640,7 @@
         <w:contextualSpacing w:val="0"/>
       </w:pPr>
       <w:r>
-        <w:t xml:space="preserve">Automatische Koppelung der Dashboard Charts an eine bestehende Report-Anwendung aus dem </w:t>
-      </w:r>
-      <w:proofErr w:type="spellStart"/>
-      <w:r>
-        <w:t>ServicesMvc</w:t>
-      </w:r>
-      <w:proofErr w:type="spellEnd"/>
-      <w:r>
-        <w:t xml:space="preserve"> Pool</w:t>
+        <w:t>Automatische Koppelung der Dashboard Charts an eine bestehende Report-Anwendung aus dem ServicesMvc Pool</w:t>
       </w:r>
     </w:p>
     <w:p>
@@ -2760,7 +2691,6 @@
         </w:rPr>
         <w:t xml:space="preserve">Prozentuale Verteilung der Zulassungen des letzten Jahres als </w:t>
       </w:r>
-      <w:proofErr w:type="spellStart"/>
       <w:r>
         <w:rPr>
           <w:i/>
@@ -2768,7 +2698,6 @@
         </w:rPr>
         <w:t>Pie</w:t>
       </w:r>
-      <w:proofErr w:type="spellEnd"/>
       <w:r>
         <w:rPr>
           <w:i/>
@@ -2791,15 +2720,7 @@
         <w:contextualSpacing w:val="0"/>
       </w:pPr>
       <w:r>
-        <w:t xml:space="preserve">Statisch </w:t>
-      </w:r>
-      <w:proofErr w:type="spellStart"/>
-      <w:r>
-        <w:t>konfigurierbarer</w:t>
-      </w:r>
-      <w:proofErr w:type="spellEnd"/>
-      <w:r>
-        <w:t xml:space="preserve"> Filter der Report-Daten als Datenquelle für den jeweiligen Dashboard Chart</w:t>
+        <w:t>Statisch konfigurierbarer Filter der Report-Daten als Datenquelle für den jeweiligen Dashboard Chart</w:t>
       </w:r>
     </w:p>
     <w:p>
@@ -2894,15 +2815,7 @@
     </w:p>
     <w:p>
       <w:r>
-        <w:t xml:space="preserve">Automatische </w:t>
-      </w:r>
-      <w:proofErr w:type="spellStart"/>
-      <w:r>
-        <w:t>Verlinkung</w:t>
-      </w:r>
-      <w:proofErr w:type="spellEnd"/>
-      <w:r>
-        <w:t xml:space="preserve"> von der Dashboard Chart-Komponente aus zum jeweiligen Report auf Basis des dem Chart zugrunden liegenden Report-Filters.</w:t>
+        <w:t>Automatische Verlinkung von der Dashboard Chart-Komponente aus zum jeweiligen Report auf Basis des dem Chart zugrunden liegenden Report-Filters.</w:t>
       </w:r>
       <w:r>
         <w:br/>
@@ -2938,15 +2851,7 @@
       </w:r>
       <w:r>
         <w:br/>
-        <w:t xml:space="preserve">Direkt vom Chart aus würde dann der Report aufgerufen werden und dessen </w:t>
-      </w:r>
-      <w:proofErr w:type="spellStart"/>
-      <w:r>
-        <w:t>Pre</w:t>
-      </w:r>
-      <w:proofErr w:type="spellEnd"/>
-      <w:r>
-        <w:t>-Selektionsfilter gleich mit analog zum Chart Filter voreingestellt werden.</w:t>
+        <w:t>Direkt vom Chart aus würde dann der Report aufgerufen werden und dessen Pre-Selektionsfilter gleich mit analog zum Chart Filter voreingestellt werden.</w:t>
       </w:r>
       <w:r>
         <w:br/>
@@ -2958,15 +2863,7 @@
       </w:r>
       <w:r>
         <w:br/>
-        <w:t xml:space="preserve">Beim Aufruf des Reports würde der Report </w:t>
-      </w:r>
-      <w:proofErr w:type="spellStart"/>
-      <w:r>
-        <w:t>Pre</w:t>
-      </w:r>
-      <w:proofErr w:type="spellEnd"/>
-      <w:r>
-        <w:t>-Selektionsfilter gleich auf diese 3 Monate synchron voreingestellt.</w:t>
+        <w:t>Beim Aufruf des Reports würde der Report Pre-Selektionsfilter gleich auf diese 3 Monate synchron voreingestellt.</w:t>
       </w:r>
     </w:p>
     <w:p>
@@ -3185,7 +3082,19 @@
         <w:t xml:space="preserve">Anzeige </w:t>
       </w:r>
       <w:r>
-        <w:t>Anzahl versteckter Chart Komponenten.</w:t>
+        <w:rPr>
+          <w:i/>
+        </w:rPr>
+        <w:t>Anzahl</w:t>
+      </w:r>
+      <w:r>
+        <w:t xml:space="preserve"> </w:t>
+      </w:r>
+      <w:r>
+        <w:t>der versteckten</w:t>
+      </w:r>
+      <w:r>
+        <w:t xml:space="preserve"> Chart Komponenten.</w:t>
       </w:r>
     </w:p>
     <w:p>
@@ -3221,7 +3130,13 @@
         <w:br/>
       </w:r>
       <w:r>
+        <w:rPr>
+          <w:sz w:val="16"/>
+          <w:szCs w:val="16"/>
+        </w:rPr>
         <w:br/>
+      </w:r>
+      <w:r>
         <w:t>Die neue Chart Anordnung wird automatisch User bezogen persistiert, sodass diese beim nächsten Seitenaufruf erhalten bleibt.</w:t>
       </w:r>
     </w:p>
@@ -3308,11 +3223,12 @@
         <w:br/>
         <w:t>Die geschieht ganz einfach per Maus über „Drag &amp; Drop“.</w:t>
       </w:r>
-      <w:r>
-        <w:br/>
-      </w:r>
-      <w:r>
-        <w:br/>
+    </w:p>
+    <w:p>
+      <w:pPr>
+        <w:ind w:left="426"/>
+      </w:pPr>
+      <w:r>
         <w:t>Die neue Chart Anordnung wird automatisch User bezogen persistiert, sodass diese beim nächsten Seitenaufruf erhalten bleibt.</w:t>
       </w:r>
       <w:r>
@@ -3787,8 +3703,8 @@
         </w:rPr>
         <w:drawing>
           <wp:inline distT="0" distB="0" distL="0" distR="0">
-            <wp:extent cx="6481445" cy="2425191"/>
-            <wp:effectExtent l="19050" t="0" r="0" b="0"/>
+            <wp:extent cx="6338618" cy="2371749"/>
+            <wp:effectExtent l="19050" t="0" r="5032" b="0"/>
             <wp:docPr id="13" name="Bild 13"/>
             <wp:cNvGraphicFramePr>
               <a:graphicFrameLocks xmlns:a="http://schemas.openxmlformats.org/drawingml/2006/main" noChangeAspect="1"/>
@@ -3812,7 +3728,7 @@
                   <pic:spPr bwMode="auto">
                     <a:xfrm>
                       <a:off x="0" y="0"/>
-                      <a:ext cx="6481445" cy="2425191"/>
+                      <a:ext cx="6341675" cy="2372893"/>
                     </a:xfrm>
                     <a:prstGeom prst="rect">
                       <a:avLst/>
@@ -3834,15 +3750,7 @@
     </w:p>
     <w:p>
       <w:r>
-        <w:t>Über die SQL Tabelle „</w:t>
-      </w:r>
-      <w:proofErr w:type="spellStart"/>
-      <w:r>
-        <w:t>DashboardItem</w:t>
-      </w:r>
-      <w:proofErr w:type="spellEnd"/>
-      <w:r>
-        <w:t>“ wird ein Chart deklariert.</w:t>
+        <w:t>Über die SQL Tabelle „DashboardItem“ wird ein Chart deklariert.</w:t>
       </w:r>
       <w:r>
         <w:t xml:space="preserve"> </w:t>
@@ -3859,14 +3767,12 @@
           <w:numId w:val="20"/>
         </w:numPr>
       </w:pPr>
-      <w:proofErr w:type="spellStart"/>
       <w:r>
         <w:rPr>
           <w:b/>
         </w:rPr>
         <w:t>ItemKey</w:t>
       </w:r>
-      <w:proofErr w:type="spellEnd"/>
       <w:r>
         <w:br/>
       </w:r>
@@ -3897,35 +3803,17 @@
           <w:numId w:val="20"/>
         </w:numPr>
       </w:pPr>
-      <w:proofErr w:type="spellStart"/>
       <w:r>
         <w:rPr>
           <w:b/>
         </w:rPr>
         <w:t>RelatedAppUrl</w:t>
       </w:r>
-      <w:proofErr w:type="spellEnd"/>
       <w:r>
         <w:br/>
       </w:r>
       <w:r>
-        <w:t xml:space="preserve">Die </w:t>
-      </w:r>
-      <w:proofErr w:type="spellStart"/>
-      <w:r>
-        <w:t>Application</w:t>
-      </w:r>
-      <w:proofErr w:type="spellEnd"/>
-      <w:r>
-        <w:t xml:space="preserve"> </w:t>
-      </w:r>
-      <w:proofErr w:type="spellStart"/>
-      <w:r>
-        <w:t>Url</w:t>
-      </w:r>
-      <w:proofErr w:type="spellEnd"/>
-      <w:r>
-        <w:t xml:space="preserve"> des dem Chart zugrunde liegenden MVC Reports.</w:t>
+        <w:t>Die Application Url des dem Chart zugrunde liegenden MVC Reports.</w:t>
       </w:r>
       <w:r>
         <w:br/>
@@ -3933,15 +3821,7 @@
       </w:r>
       <w:r>
         <w:br/>
-        <w:t xml:space="preserve">Über die Spalte </w:t>
-      </w:r>
-      <w:proofErr w:type="spellStart"/>
-      <w:r>
-        <w:t>RelatedAppUrl</w:t>
-      </w:r>
-      <w:proofErr w:type="spellEnd"/>
-      <w:r>
-        <w:t xml:space="preserve"> ist gleichzeitig die Berechtigungs-Ebene geklärt.</w:t>
+        <w:t>Über die Spalte RelatedAppUrl ist gleichzeitig die Berechtigungs-Ebene geklärt.</w:t>
       </w:r>
       <w:r>
         <w:br/>
@@ -3962,14 +3842,12 @@
           <w:b/>
         </w:rPr>
       </w:pPr>
-      <w:proofErr w:type="spellStart"/>
       <w:r>
         <w:rPr>
           <w:b/>
         </w:rPr>
         <w:t>ChartJSonOptions</w:t>
       </w:r>
-      <w:proofErr w:type="spellEnd"/>
       <w:r>
         <w:rPr>
           <w:b/>
@@ -3991,27 +3869,14 @@
       <w:r>
         <w:t xml:space="preserve">Projekt gespeicherte </w:t>
       </w:r>
-      <w:proofErr w:type="spellStart"/>
-      <w:r>
-        <w:t>JSon</w:t>
-      </w:r>
-      <w:proofErr w:type="spellEnd"/>
-      <w:r>
-        <w:t>-Template, die Typ + Erscheinungsbild des Charts definiert.</w:t>
+      <w:r>
+        <w:t>JSon-Template, die Typ + Erscheinungsbild des Charts definiert.</w:t>
       </w:r>
       <w:r>
         <w:t xml:space="preserve"> </w:t>
       </w:r>
       <w:r>
-        <w:t>(Z. B. „</w:t>
-      </w:r>
-      <w:proofErr w:type="spellStart"/>
-      <w:r>
-        <w:t>Pie</w:t>
-      </w:r>
-      <w:proofErr w:type="spellEnd"/>
-      <w:r>
-        <w:t>“ oder „Bar“ Chart)</w:t>
+        <w:t>(Z. B. „Pie“ oder „Bar“ Chart)</w:t>
       </w:r>
       <w:r>
         <w:br/>
@@ -4028,14 +3893,12 @@
           <w:b/>
         </w:rPr>
       </w:pPr>
-      <w:proofErr w:type="spellStart"/>
       <w:r>
         <w:rPr>
           <w:b/>
         </w:rPr>
         <w:t>InitialSort</w:t>
       </w:r>
-      <w:proofErr w:type="spellEnd"/>
       <w:r>
         <w:rPr>
           <w:b/>
@@ -4043,15 +3906,7 @@
         <w:br/>
       </w:r>
       <w:r>
-        <w:t xml:space="preserve">Die </w:t>
-      </w:r>
-      <w:proofErr w:type="spellStart"/>
-      <w:r>
-        <w:t>initiale</w:t>
-      </w:r>
-      <w:proofErr w:type="spellEnd"/>
-      <w:r>
-        <w:t xml:space="preserve"> Anordnung der Chart Komponenten auf der Dashboard Seite.</w:t>
+        <w:t>Die initiale Anordnung der Chart Komponenten auf der Dashboard Seite.</w:t>
       </w:r>
       <w:r>
         <w:br/>
@@ -4072,14 +3927,12 @@
           <w:numId w:val="20"/>
         </w:numPr>
       </w:pPr>
-      <w:proofErr w:type="spellStart"/>
       <w:r>
         <w:rPr>
           <w:b/>
         </w:rPr>
         <w:t>ChartJsonDataCustomizingScriptFunction</w:t>
       </w:r>
-      <w:proofErr w:type="spellEnd"/>
       <w:r>
         <w:rPr>
           <w:b/>
@@ -4087,15 +3940,7 @@
         <w:br/>
       </w:r>
       <w:r>
-        <w:t xml:space="preserve">Verweis auf eine im MVC Projekt gespeicherte </w:t>
-      </w:r>
-      <w:proofErr w:type="spellStart"/>
-      <w:r>
-        <w:t>Javascript</w:t>
-      </w:r>
-      <w:proofErr w:type="spellEnd"/>
-      <w:r>
-        <w:t xml:space="preserve"> Funktion, die ein individuelles Formatieren des Charts ermöglicht.</w:t>
+        <w:t>Verweis auf eine im MVC Projekt gespeicherte Javascript Funktion, die ein individuelles Formatieren des Charts ermöglicht.</w:t>
       </w:r>
       <w:r>
         <w:t xml:space="preserve"> </w:t>
@@ -4104,15 +3949,7 @@
         <w:br/>
       </w:r>
       <w:r>
-        <w:t xml:space="preserve">Eine </w:t>
-      </w:r>
-      <w:proofErr w:type="spellStart"/>
-      <w:r>
-        <w:t>Javascript</w:t>
-      </w:r>
-      <w:proofErr w:type="spellEnd"/>
-      <w:r>
-        <w:t xml:space="preserve"> kann in anderen Charts wiederverwendet werden.</w:t>
+        <w:t>Eine Javascript kann in anderen Charts wiederverwendet werden.</w:t>
       </w:r>
       <w:r>
         <w:br/>
@@ -4121,15 +3958,7 @@
         <w:t>Ü</w:t>
       </w:r>
       <w:r>
-        <w:t xml:space="preserve">ber diese </w:t>
-      </w:r>
-      <w:proofErr w:type="spellStart"/>
-      <w:r>
-        <w:t>Javascript</w:t>
-      </w:r>
-      <w:proofErr w:type="spellEnd"/>
-      <w:r>
-        <w:t xml:space="preserve"> Funktion </w:t>
+        <w:t xml:space="preserve">ber diese Javascript Funktion </w:t>
       </w:r>
       <w:r>
         <w:t xml:space="preserve">kann </w:t>
@@ -4154,21 +3983,8 @@
         <w:t xml:space="preserve">, </w:t>
       </w:r>
       <w:r>
-        <w:t xml:space="preserve">Koordinaten Achsen definieren, Beschriftung ein- und ausblenden, </w:t>
-      </w:r>
-      <w:proofErr w:type="spellStart"/>
-      <w:r>
-        <w:t>Labeltexte</w:t>
-      </w:r>
-      <w:proofErr w:type="spellEnd"/>
-      <w:r>
-        <w:t xml:space="preserve"> frei definieren, </w:t>
-      </w:r>
-      <w:proofErr w:type="spellStart"/>
-      <w:r>
-        <w:t>etc</w:t>
-      </w:r>
-      <w:proofErr w:type="spellEnd"/>
+        <w:t>Koordinaten Achsen definieren, Beschriftung ein- und ausblenden, Labeltexte frei definieren, etc</w:t>
+      </w:r>
       <w:r>
         <w:t>)</w:t>
       </w:r>
@@ -4200,21 +4016,11 @@
       <w:r>
         <w:t>Die in der Spalte „</w:t>
       </w:r>
-      <w:proofErr w:type="spellStart"/>
       <w:r>
         <w:t>ChartJSonOptions</w:t>
       </w:r>
-      <w:proofErr w:type="spellEnd"/>
-      <w:r>
-        <w:t xml:space="preserve">“ definierbaren </w:t>
-      </w:r>
-      <w:proofErr w:type="spellStart"/>
-      <w:r>
-        <w:t>JSon</w:t>
-      </w:r>
-      <w:proofErr w:type="spellEnd"/>
-      <w:r>
-        <w:t>-Templates werden wie folgt im MVC Projekt abgelegt:</w:t>
+      <w:r>
+        <w:t>“ definierbaren JSon-Templates werden wie folgt im MVC Projekt abgelegt:</w:t>
       </w:r>
       <w:r>
         <w:br/>
@@ -4277,15 +4083,7 @@
       </w:r>
       <w:r>
         <w:br/>
-        <w:t xml:space="preserve">Beispiel für eine </w:t>
-      </w:r>
-      <w:proofErr w:type="spellStart"/>
-      <w:r>
-        <w:t>JSon</w:t>
-      </w:r>
-      <w:proofErr w:type="spellEnd"/>
-      <w:r>
-        <w:t>-Template:</w:t>
+        <w:t>Beispiel für eine JSon-Template:</w:t>
       </w:r>
       <w:r>
         <w:br/>
@@ -4374,21 +4172,14 @@
       <w:r>
         <w:t>Die in der Spalte „</w:t>
       </w:r>
-      <w:proofErr w:type="spellStart"/>
       <w:r>
         <w:t>ChartJsonDataCustomizingScriptFunction</w:t>
       </w:r>
-      <w:proofErr w:type="spellEnd"/>
       <w:r>
         <w:t xml:space="preserve">“ definierbaren </w:t>
       </w:r>
-      <w:proofErr w:type="spellStart"/>
-      <w:r>
-        <w:t>Javascript</w:t>
-      </w:r>
-      <w:proofErr w:type="spellEnd"/>
-      <w:r>
-        <w:t xml:space="preserve"> Funktion</w:t>
+      <w:r>
+        <w:t>Javascript Funktion</w:t>
       </w:r>
       <w:r>
         <w:t>en werden wie folgt im MVC Projekt abgelegt:</w:t>
@@ -4547,23 +4338,7 @@
     </w:p>
     <w:p>
       <w:r>
-        <w:t xml:space="preserve">Zur Identifizierung der </w:t>
-      </w:r>
-      <w:proofErr w:type="spellStart"/>
-      <w:r>
-        <w:t>ViewModels</w:t>
-      </w:r>
-      <w:proofErr w:type="spellEnd"/>
-      <w:r>
-        <w:t xml:space="preserve"> die Dashboard + Chart Funktionen bereitstellen sucht das .NET Dashboard System alle </w:t>
-      </w:r>
-      <w:proofErr w:type="spellStart"/>
-      <w:r>
-        <w:t>ViewModel</w:t>
-      </w:r>
-      <w:proofErr w:type="spellEnd"/>
-      <w:r>
-        <w:t xml:space="preserve"> Klassen mit bestimmten „Markern“.</w:t>
+        <w:t>Zur Identifizierung der ViewModels die Dashboard + Chart Funktionen bereitstellen sucht das .NET Dashboard System alle ViewModel Klassen mit bestimmten „Markern“.</w:t>
       </w:r>
       <w:r>
         <w:br/>
@@ -4577,15 +4352,7 @@
         </w:rPr>
       </w:pPr>
       <w:r>
-        <w:t xml:space="preserve">Eine </w:t>
-      </w:r>
-      <w:proofErr w:type="spellStart"/>
-      <w:r>
-        <w:t>ViewModel</w:t>
-      </w:r>
-      <w:proofErr w:type="spellEnd"/>
-      <w:r>
-        <w:t xml:space="preserve"> Klasse die vom Dashboard System korrekt erkannt werden soll, </w:t>
+        <w:t xml:space="preserve">Eine ViewModel Klasse die vom Dashboard System korrekt erkannt werden soll, </w:t>
       </w:r>
       <w:r>
         <w:br/>
@@ -4736,11 +4503,9 @@
       <w:r>
         <w:t>[</w:t>
       </w:r>
-      <w:proofErr w:type="spellStart"/>
       <w:r>
         <w:t>DashboardItemsLoadMethod</w:t>
       </w:r>
-      <w:proofErr w:type="spellEnd"/>
       <w:r>
         <w:t>]</w:t>
       </w:r>
@@ -4767,7 +4532,13 @@
         <w:t>y</w:t>
       </w:r>
       <w:r>
-        <w:t>, der auf den entsprechenden Tabelleneintrag in den Customizing Tabellen verweist.</w:t>
+        <w:t xml:space="preserve">, der auf den entsprechenden Tabelleneintrag in </w:t>
+      </w:r>
+      <w:r>
+        <w:t>der Customizing Tabelle</w:t>
+      </w:r>
+      <w:r>
+        <w:t xml:space="preserve"> verweist.</w:t>
       </w:r>
     </w:p>
     <w:p>
@@ -4785,27 +4556,11 @@
         <w:t xml:space="preserve">Chart </w:t>
       </w:r>
       <w:r>
-        <w:t xml:space="preserve">Funktionsname an sich ist nicht relevant, da die Funktion vom Dashboard System über .NET </w:t>
-      </w:r>
-      <w:proofErr w:type="spellStart"/>
-      <w:r>
-        <w:t>Reflection</w:t>
-      </w:r>
-      <w:proofErr w:type="spellEnd"/>
-      <w:r>
-        <w:t xml:space="preserve"> aufgerufen wird.</w:t>
+        <w:t>Funktionsname an sich ist nicht relevant, da die Funktion vom Dashboard System über .NET Reflection aufgerufen wird.</w:t>
       </w:r>
       <w:r>
         <w:br/>
-        <w:t>Einzig der Rückgabewert muss vom Typ „</w:t>
-      </w:r>
-      <w:proofErr w:type="spellStart"/>
-      <w:r>
-        <w:t>ChartItemsPackage</w:t>
-      </w:r>
-      <w:proofErr w:type="spellEnd"/>
-      <w:r>
-        <w:t>“ sein.</w:t>
+        <w:t>Einzig der Rückgabewert muss vom Typ „ChartItemsPackage“ sein.</w:t>
       </w:r>
       <w:r>
         <w:br/>
@@ -4916,15 +4671,7 @@
       </w:r>
       <w:r>
         <w:br/>
-        <w:t>Als Homepage (</w:t>
-      </w:r>
-      <w:proofErr w:type="spellStart"/>
-      <w:r>
-        <w:t>Selection</w:t>
-      </w:r>
-      <w:proofErr w:type="spellEnd"/>
-      <w:r>
-        <w:t xml:space="preserve"> Typ) wird die Variante „Dashboard“ eingestellt.</w:t>
+        <w:t>Als Homepage (Selection Typ) wird die Variante „Dashboard“ eingestellt.</w:t>
       </w:r>
       <w:r>
         <w:br/>
@@ -4939,15 +4686,7 @@
         </w:numPr>
       </w:pPr>
       <w:r>
-        <w:t xml:space="preserve">Die Homepage </w:t>
-      </w:r>
-      <w:proofErr w:type="spellStart"/>
-      <w:r>
-        <w:t>Url</w:t>
-      </w:r>
-      <w:proofErr w:type="spellEnd"/>
-      <w:r>
-        <w:t xml:space="preserve"> ist fest vorgegeben und kann bei Variante „Dashboard“ nicht editiert werden.</w:t>
+        <w:t>Die Homepage Url ist fest vorgegeben und kann bei Variante „Dashboard“ nicht editiert werden.</w:t>
       </w:r>
     </w:p>
     <w:p>
@@ -5110,7 +4849,7 @@
     </w:r>
     <w:fldSimple w:instr=" PAGE   \* MERGEFORMAT ">
       <w:r>
-        <w:t>15</w:t>
+        <w:t>14</w:t>
       </w:r>
     </w:fldSimple>
     <w:r>
@@ -8465,7 +8204,7 @@
 </file>
 
 <file path=customXml/itemProps1.xml><?xml version="1.0" encoding="utf-8"?>
-<ds:datastoreItem xmlns:ds="http://schemas.openxmlformats.org/officeDocument/2006/customXml" ds:itemID="{36A3A649-17EA-43C8-9CB3-BF3E7167BCE9}">
+<ds:datastoreItem xmlns:ds="http://schemas.openxmlformats.org/officeDocument/2006/customXml" ds:itemID="{29AB85CC-5B0C-404C-B842-3DCE24D6E9FC}">
   <ds:schemaRefs>
     <ds:schemaRef ds:uri="http://schemas.openxmlformats.org/officeDocument/2006/bibliography"/>
   </ds:schemaRefs>

</xml_diff>